<commit_message>
Actualizat documentația proiectului E-Biblio
</commit_message>
<xml_diff>
--- a/Documentatie/Documentatie IS.docx
+++ b/Documentatie/Documentatie IS.docx
@@ -30,6 +30,7 @@
       </w:pPr>
       <w:r>
         <w:rPr>
+          <w:noProof/>
           <w:sz w:val="48"/>
           <w:szCs w:val="48"/>
         </w:rPr>
@@ -98,55 +99,53 @@
           <w:sz w:val="56"/>
           <w:szCs w:val="56"/>
         </w:rPr>
-        <w:t>Documentație Proiect - E-</w:t>
-      </w:r>
-      <w:proofErr w:type="spellStart"/>
-      <w:r>
-        <w:rPr>
-          <w:rFonts w:ascii="Times New Roman" w:hAnsi="Times New Roman" w:cs="Times New Roman"/>
-          <w:b/>
-          <w:bCs/>
+        <w:t>Documentație Proiect - E-Biblio</w:t>
+      </w:r>
+    </w:p>
+    <w:p>
+      <w:pPr>
+        <w:jc w:val="center"/>
+        <w:rPr>
+          <w:rFonts w:ascii="Times New Roman" w:hAnsi="Times New Roman" w:cs="Times New Roman"/>
+          <w:b/>
+          <w:bCs/>
+          <w:sz w:val="48"/>
+          <w:szCs w:val="48"/>
+        </w:rPr>
+      </w:pPr>
+    </w:p>
+    <w:p>
+      <w:pPr>
+        <w:jc w:val="center"/>
+        <w:rPr>
+          <w:rFonts w:ascii="Times New Roman" w:hAnsi="Times New Roman" w:cs="Times New Roman"/>
+          <w:b/>
+          <w:bCs/>
+          <w:sz w:val="48"/>
+          <w:szCs w:val="48"/>
+        </w:rPr>
+      </w:pPr>
+    </w:p>
+    <w:p>
+      <w:pPr>
+        <w:jc w:val="center"/>
+        <w:rPr>
+          <w:rFonts w:ascii="Times New Roman" w:hAnsi="Times New Roman" w:cs="Times New Roman"/>
+          <w:b/>
+          <w:bCs/>
+          <w:sz w:val="48"/>
+          <w:szCs w:val="48"/>
+        </w:rPr>
+      </w:pPr>
+    </w:p>
+    <w:p>
+      <w:pPr>
+        <w:jc w:val="right"/>
+        <w:rPr>
+          <w:rFonts w:ascii="Times New Roman" w:hAnsi="Times New Roman" w:cs="Times New Roman"/>
           <w:sz w:val="56"/>
           <w:szCs w:val="56"/>
         </w:rPr>
-        <w:t>Biblio</w:t>
-      </w:r>
-      <w:proofErr w:type="spellEnd"/>
-    </w:p>
-    <w:p>
-      <w:pPr>
-        <w:jc w:val="center"/>
-        <w:rPr>
-          <w:rFonts w:ascii="Times New Roman" w:hAnsi="Times New Roman" w:cs="Times New Roman"/>
-          <w:b/>
-          <w:bCs/>
-          <w:sz w:val="48"/>
-          <w:szCs w:val="48"/>
-        </w:rPr>
-      </w:pPr>
-    </w:p>
-    <w:p>
-      <w:pPr>
-        <w:jc w:val="center"/>
-        <w:rPr>
-          <w:rFonts w:ascii="Times New Roman" w:hAnsi="Times New Roman" w:cs="Times New Roman"/>
-          <w:b/>
-          <w:bCs/>
-          <w:sz w:val="48"/>
-          <w:szCs w:val="48"/>
-        </w:rPr>
-      </w:pPr>
-    </w:p>
-    <w:p>
-      <w:pPr>
-        <w:jc w:val="center"/>
-        <w:rPr>
-          <w:rFonts w:ascii="Times New Roman" w:hAnsi="Times New Roman" w:cs="Times New Roman"/>
-          <w:b/>
-          <w:bCs/>
-          <w:sz w:val="48"/>
-          <w:szCs w:val="48"/>
-        </w:rPr>
       </w:pPr>
     </w:p>
     <w:p>
@@ -174,16 +173,6 @@
         <w:jc w:val="right"/>
         <w:rPr>
           <w:rFonts w:ascii="Times New Roman" w:hAnsi="Times New Roman" w:cs="Times New Roman"/>
-          <w:sz w:val="56"/>
-          <w:szCs w:val="56"/>
-        </w:rPr>
-      </w:pPr>
-    </w:p>
-    <w:p>
-      <w:pPr>
-        <w:jc w:val="right"/>
-        <w:rPr>
-          <w:rFonts w:ascii="Times New Roman" w:hAnsi="Times New Roman" w:cs="Times New Roman"/>
           <w:b/>
           <w:bCs/>
           <w:sz w:val="72"/>
@@ -222,10 +211,7 @@
         </w:rPr>
         <w:t>Mesaroș Antonio</w:t>
       </w:r>
-    </w:p>
-    <w:p>
-      <w:pPr>
-        <w:jc w:val="right"/>
+      <w:r>
         <w:rPr>
           <w:rFonts w:ascii="Times New Roman" w:hAnsi="Times New Roman" w:cs="Times New Roman"/>
           <w:b/>
@@ -233,6 +219,19 @@
           <w:sz w:val="52"/>
           <w:szCs w:val="52"/>
         </w:rPr>
+        <w:t xml:space="preserve"> Cristian</w:t>
+      </w:r>
+    </w:p>
+    <w:p>
+      <w:pPr>
+        <w:jc w:val="right"/>
+        <w:rPr>
+          <w:rFonts w:ascii="Times New Roman" w:hAnsi="Times New Roman" w:cs="Times New Roman"/>
+          <w:b/>
+          <w:bCs/>
+          <w:sz w:val="52"/>
+          <w:szCs w:val="52"/>
+        </w:rPr>
       </w:pPr>
     </w:p>
     <w:p>
@@ -278,117 +277,7 @@
           <w:sz w:val="44"/>
           <w:szCs w:val="44"/>
         </w:rPr>
-        <w:t>Titlu</w:t>
-      </w:r>
-      <w:r>
-        <w:rPr>
-          <w:rFonts w:ascii="Times New Roman" w:hAnsi="Times New Roman" w:cs="Times New Roman"/>
-          <w:b/>
-          <w:bCs/>
-          <w:sz w:val="44"/>
-          <w:szCs w:val="44"/>
-        </w:rPr>
-        <w:t>l</w:t>
-      </w:r>
-      <w:r>
-        <w:rPr>
-          <w:rFonts w:ascii="Times New Roman" w:hAnsi="Times New Roman" w:cs="Times New Roman"/>
-          <w:b/>
-          <w:bCs/>
-          <w:sz w:val="44"/>
-          <w:szCs w:val="44"/>
-        </w:rPr>
-        <w:t xml:space="preserve"> </w:t>
-      </w:r>
-      <w:r>
-        <w:rPr>
-          <w:rFonts w:ascii="Times New Roman" w:hAnsi="Times New Roman" w:cs="Times New Roman"/>
-          <w:b/>
-          <w:bCs/>
-          <w:sz w:val="44"/>
-          <w:szCs w:val="44"/>
-        </w:rPr>
-        <w:t>p</w:t>
-      </w:r>
-      <w:r>
-        <w:rPr>
-          <w:rFonts w:ascii="Times New Roman" w:hAnsi="Times New Roman" w:cs="Times New Roman"/>
-          <w:b/>
-          <w:bCs/>
-          <w:sz w:val="44"/>
-          <w:szCs w:val="44"/>
-        </w:rPr>
-        <w:t>r</w:t>
-      </w:r>
-      <w:r>
-        <w:rPr>
-          <w:rFonts w:ascii="Times New Roman" w:hAnsi="Times New Roman" w:cs="Times New Roman"/>
-          <w:b/>
-          <w:bCs/>
-          <w:sz w:val="44"/>
-          <w:szCs w:val="44"/>
-        </w:rPr>
-        <w:t>o</w:t>
-      </w:r>
-      <w:r>
-        <w:rPr>
-          <w:rFonts w:ascii="Times New Roman" w:hAnsi="Times New Roman" w:cs="Times New Roman"/>
-          <w:b/>
-          <w:bCs/>
-          <w:sz w:val="44"/>
-          <w:szCs w:val="44"/>
-        </w:rPr>
-        <w:t>i</w:t>
-      </w:r>
-      <w:r>
-        <w:rPr>
-          <w:rFonts w:ascii="Times New Roman" w:hAnsi="Times New Roman" w:cs="Times New Roman"/>
-          <w:b/>
-          <w:bCs/>
-          <w:sz w:val="44"/>
-          <w:szCs w:val="44"/>
-        </w:rPr>
-        <w:t>e</w:t>
-      </w:r>
-      <w:r>
-        <w:rPr>
-          <w:rFonts w:ascii="Times New Roman" w:hAnsi="Times New Roman" w:cs="Times New Roman"/>
-          <w:b/>
-          <w:bCs/>
-          <w:sz w:val="44"/>
-          <w:szCs w:val="44"/>
-        </w:rPr>
-        <w:t>c</w:t>
-      </w:r>
-      <w:r>
-        <w:rPr>
-          <w:rFonts w:ascii="Times New Roman" w:hAnsi="Times New Roman" w:cs="Times New Roman"/>
-          <w:b/>
-          <w:bCs/>
-          <w:sz w:val="44"/>
-          <w:szCs w:val="44"/>
-        </w:rPr>
-        <w:t>t</w:t>
-      </w:r>
-      <w:r>
-        <w:rPr>
-          <w:rFonts w:ascii="Times New Roman" w:hAnsi="Times New Roman" w:cs="Times New Roman"/>
-          <w:b/>
-          <w:bCs/>
-          <w:sz w:val="44"/>
-          <w:szCs w:val="44"/>
-        </w:rPr>
-        <w:t>u</w:t>
-      </w:r>
-      <w:r>
-        <w:rPr>
-          <w:rFonts w:ascii="Times New Roman" w:hAnsi="Times New Roman" w:cs="Times New Roman"/>
-          <w:b/>
-          <w:bCs/>
-          <w:sz w:val="44"/>
-          <w:szCs w:val="44"/>
-        </w:rPr>
-        <w:t>lui</w:t>
+        <w:t>Titlul proiectului</w:t>
       </w:r>
     </w:p>
     <w:p>
@@ -413,67 +302,7 @@
           <w:sz w:val="44"/>
           <w:szCs w:val="44"/>
         </w:rPr>
-        <w:t>Scopul p</w:t>
-      </w:r>
-      <w:r>
-        <w:rPr>
-          <w:rFonts w:ascii="Times New Roman" w:hAnsi="Times New Roman" w:cs="Times New Roman"/>
-          <w:b/>
-          <w:bCs/>
-          <w:sz w:val="44"/>
-          <w:szCs w:val="44"/>
-        </w:rPr>
-        <w:t>r</w:t>
-      </w:r>
-      <w:r>
-        <w:rPr>
-          <w:rFonts w:ascii="Times New Roman" w:hAnsi="Times New Roman" w:cs="Times New Roman"/>
-          <w:b/>
-          <w:bCs/>
-          <w:sz w:val="44"/>
-          <w:szCs w:val="44"/>
-        </w:rPr>
-        <w:t>o</w:t>
-      </w:r>
-      <w:r>
-        <w:rPr>
-          <w:rFonts w:ascii="Times New Roman" w:hAnsi="Times New Roman" w:cs="Times New Roman"/>
-          <w:b/>
-          <w:bCs/>
-          <w:sz w:val="44"/>
-          <w:szCs w:val="44"/>
-        </w:rPr>
-        <w:t>i</w:t>
-      </w:r>
-      <w:r>
-        <w:rPr>
-          <w:rFonts w:ascii="Times New Roman" w:hAnsi="Times New Roman" w:cs="Times New Roman"/>
-          <w:b/>
-          <w:bCs/>
-          <w:sz w:val="44"/>
-          <w:szCs w:val="44"/>
-        </w:rPr>
-        <w:t>ectu</w:t>
-      </w:r>
-      <w:r>
-        <w:rPr>
-          <w:rFonts w:ascii="Times New Roman" w:hAnsi="Times New Roman" w:cs="Times New Roman"/>
-          <w:b/>
-          <w:bCs/>
-          <w:sz w:val="44"/>
-          <w:szCs w:val="44"/>
-        </w:rPr>
-        <w:t>l</w:t>
-      </w:r>
-      <w:r>
-        <w:rPr>
-          <w:rFonts w:ascii="Times New Roman" w:hAnsi="Times New Roman" w:cs="Times New Roman"/>
-          <w:b/>
-          <w:bCs/>
-          <w:sz w:val="44"/>
-          <w:szCs w:val="44"/>
-        </w:rPr>
-        <w:t>ui</w:t>
+        <w:t>Scopul proiectului</w:t>
       </w:r>
     </w:p>
     <w:p>
@@ -498,27 +327,7 @@
           <w:sz w:val="44"/>
           <w:szCs w:val="44"/>
         </w:rPr>
-        <w:t xml:space="preserve">Funcționalitățile </w:t>
-      </w:r>
-      <w:r>
-        <w:rPr>
-          <w:rFonts w:ascii="Times New Roman" w:hAnsi="Times New Roman" w:cs="Times New Roman"/>
-          <w:b/>
-          <w:bCs/>
-          <w:sz w:val="44"/>
-          <w:szCs w:val="44"/>
-        </w:rPr>
-        <w:t>p</w:t>
-      </w:r>
-      <w:r>
-        <w:rPr>
-          <w:rFonts w:ascii="Times New Roman" w:hAnsi="Times New Roman" w:cs="Times New Roman"/>
-          <w:b/>
-          <w:bCs/>
-          <w:sz w:val="44"/>
-          <w:szCs w:val="44"/>
-        </w:rPr>
-        <w:t>roiectului</w:t>
+        <w:t>Funcționalitățile proiectului</w:t>
       </w:r>
     </w:p>
     <w:p>
@@ -643,29 +452,7 @@
           <w:sz w:val="44"/>
           <w:szCs w:val="44"/>
         </w:rPr>
-        <w:t xml:space="preserve">5.1 Diagramă </w:t>
-      </w:r>
-      <w:proofErr w:type="spellStart"/>
-      <w:r>
-        <w:rPr>
-          <w:rFonts w:ascii="Times New Roman" w:hAnsi="Times New Roman" w:cs="Times New Roman"/>
-          <w:b/>
-          <w:bCs/>
-          <w:sz w:val="44"/>
-          <w:szCs w:val="44"/>
-        </w:rPr>
-        <w:t>Use</w:t>
-      </w:r>
-      <w:proofErr w:type="spellEnd"/>
-      <w:r>
-        <w:rPr>
-          <w:rFonts w:ascii="Times New Roman" w:hAnsi="Times New Roman" w:cs="Times New Roman"/>
-          <w:b/>
-          <w:bCs/>
-          <w:sz w:val="44"/>
-          <w:szCs w:val="44"/>
-        </w:rPr>
-        <w:t xml:space="preserve"> Case</w:t>
+        <w:t>5.1 Diagramă Use Case</w:t>
       </w:r>
     </w:p>
     <w:p>
@@ -740,27 +527,7 @@
           <w:sz w:val="44"/>
           <w:szCs w:val="44"/>
         </w:rPr>
-        <w:t>Design P</w:t>
-      </w:r>
-      <w:r>
-        <w:rPr>
-          <w:rFonts w:ascii="Times New Roman" w:hAnsi="Times New Roman" w:cs="Times New Roman"/>
-          <w:b/>
-          <w:bCs/>
-          <w:sz w:val="44"/>
-          <w:szCs w:val="44"/>
-        </w:rPr>
-        <w:t>a</w:t>
-      </w:r>
-      <w:r>
-        <w:rPr>
-          <w:rFonts w:ascii="Times New Roman" w:hAnsi="Times New Roman" w:cs="Times New Roman"/>
-          <w:b/>
-          <w:bCs/>
-          <w:sz w:val="44"/>
-          <w:szCs w:val="44"/>
-        </w:rPr>
-        <w:t>ttern utilizat</w:t>
+        <w:t>Design Pattern utilizat</w:t>
       </w:r>
     </w:p>
     <w:p>
@@ -785,60 +552,7 @@
           <w:sz w:val="44"/>
           <w:szCs w:val="44"/>
         </w:rPr>
-        <w:t>Link-</w:t>
-      </w:r>
-      <w:proofErr w:type="spellStart"/>
-      <w:r>
-        <w:rPr>
-          <w:rFonts w:ascii="Times New Roman" w:hAnsi="Times New Roman" w:cs="Times New Roman"/>
-          <w:b/>
-          <w:bCs/>
-          <w:sz w:val="44"/>
-          <w:szCs w:val="44"/>
-        </w:rPr>
-        <w:t>ul</w:t>
-      </w:r>
-      <w:proofErr w:type="spellEnd"/>
-      <w:r>
-        <w:rPr>
-          <w:rFonts w:ascii="Times New Roman" w:hAnsi="Times New Roman" w:cs="Times New Roman"/>
-          <w:b/>
-          <w:bCs/>
-          <w:sz w:val="44"/>
-          <w:szCs w:val="44"/>
-        </w:rPr>
-        <w:t xml:space="preserve"> către </w:t>
-      </w:r>
-      <w:proofErr w:type="spellStart"/>
-      <w:r>
-        <w:rPr>
-          <w:rFonts w:ascii="Times New Roman" w:hAnsi="Times New Roman" w:cs="Times New Roman"/>
-          <w:b/>
-          <w:bCs/>
-          <w:sz w:val="44"/>
-          <w:szCs w:val="44"/>
-        </w:rPr>
-        <w:t>repositor</w:t>
-      </w:r>
-      <w:r>
-        <w:rPr>
-          <w:rFonts w:ascii="Times New Roman" w:hAnsi="Times New Roman" w:cs="Times New Roman"/>
-          <w:b/>
-          <w:bCs/>
-          <w:sz w:val="44"/>
-          <w:szCs w:val="44"/>
-        </w:rPr>
-        <w:t>y</w:t>
-      </w:r>
-      <w:r>
-        <w:rPr>
-          <w:rFonts w:ascii="Times New Roman" w:hAnsi="Times New Roman" w:cs="Times New Roman"/>
-          <w:b/>
-          <w:bCs/>
-          <w:sz w:val="44"/>
-          <w:szCs w:val="44"/>
-        </w:rPr>
-        <w:t>-u</w:t>
+        <w:t>Link-ul către repository-u</w:t>
       </w:r>
       <w:r>
         <w:rPr>
@@ -850,29 +564,16 @@
         </w:rPr>
         <w:t>l</w:t>
       </w:r>
-      <w:proofErr w:type="spellEnd"/>
-      <w:r>
-        <w:rPr>
-          <w:rFonts w:ascii="Times New Roman" w:hAnsi="Times New Roman" w:cs="Times New Roman"/>
-          <w:b/>
-          <w:bCs/>
-          <w:sz w:val="44"/>
-          <w:szCs w:val="44"/>
-        </w:rPr>
-        <w:t xml:space="preserve"> </w:t>
-      </w:r>
-      <w:proofErr w:type="spellStart"/>
-      <w:r>
-        <w:rPr>
-          <w:rFonts w:ascii="Times New Roman" w:hAnsi="Times New Roman" w:cs="Times New Roman"/>
-          <w:b/>
-          <w:bCs/>
-          <w:sz w:val="44"/>
-          <w:szCs w:val="44"/>
-        </w:rPr>
-        <w:t>GitHub</w:t>
-      </w:r>
-      <w:proofErr w:type="spellEnd"/>
+      <w:r>
+        <w:rPr>
+          <w:rFonts w:ascii="Times New Roman" w:hAnsi="Times New Roman" w:cs="Times New Roman"/>
+          <w:b/>
+          <w:bCs/>
+          <w:sz w:val="44"/>
+          <w:szCs w:val="44"/>
+        </w:rPr>
+        <w:t xml:space="preserve"> GitHub</w:t>
+      </w:r>
     </w:p>
     <w:p>
       <w:pPr>
@@ -1037,24 +738,24 @@
           <w:lang w:eastAsia="ro-RO"/>
           <w14:ligatures w14:val="none"/>
         </w:rPr>
-        <w:t>E-</w:t>
-      </w:r>
-      <w:proofErr w:type="spellStart"/>
+        <w:t>E-Biblio</w:t>
+      </w:r>
       <w:r>
         <w:rPr>
           <w:rFonts w:ascii="Times New Roman" w:eastAsia="Times New Roman" w:hAnsi="Times New Roman" w:cs="Times New Roman"/>
-          <w:b/>
-          <w:bCs/>
           <w:kern w:val="0"/>
           <w:sz w:val="44"/>
           <w:szCs w:val="44"/>
           <w:lang w:eastAsia="ro-RO"/>
           <w14:ligatures w14:val="none"/>
         </w:rPr>
-        <w:t>Biblio</w:t>
-      </w:r>
-      <w:proofErr w:type="spellEnd"/>
-      <w:r>
+        <w:t>: Sistem de gestionare a bibliotecii</w:t>
+      </w:r>
+    </w:p>
+    <w:p>
+      <w:pPr>
+        <w:spacing w:before="100" w:beforeAutospacing="1" w:after="100" w:afterAutospacing="1" w:line="240" w:lineRule="auto"/>
+        <w:ind w:firstLine="360"/>
         <w:rPr>
           <w:rFonts w:ascii="Times New Roman" w:eastAsia="Times New Roman" w:hAnsi="Times New Roman" w:cs="Times New Roman"/>
           <w:kern w:val="0"/>
@@ -1063,21 +764,6 @@
           <w:lang w:eastAsia="ro-RO"/>
           <w14:ligatures w14:val="none"/>
         </w:rPr>
-        <w:t>: Sistem de gestionare a bibliotecii</w:t>
-      </w:r>
-    </w:p>
-    <w:p>
-      <w:pPr>
-        <w:spacing w:before="100" w:beforeAutospacing="1" w:after="100" w:afterAutospacing="1" w:line="240" w:lineRule="auto"/>
-        <w:ind w:firstLine="360"/>
-        <w:rPr>
-          <w:rFonts w:ascii="Times New Roman" w:eastAsia="Times New Roman" w:hAnsi="Times New Roman" w:cs="Times New Roman"/>
-          <w:kern w:val="0"/>
-          <w:sz w:val="44"/>
-          <w:szCs w:val="44"/>
-          <w:lang w:eastAsia="ro-RO"/>
-          <w14:ligatures w14:val="none"/>
-        </w:rPr>
       </w:pPr>
     </w:p>
     <w:p>
@@ -1141,20 +827,8 @@
           <w:sz w:val="44"/>
           <w:szCs w:val="44"/>
         </w:rPr>
-        <w:t>E-</w:t>
-      </w:r>
-      <w:proofErr w:type="spellStart"/>
-      <w:r>
-        <w:rPr>
-          <w:rFonts w:ascii="Times New Roman" w:hAnsi="Times New Roman" w:cs="Times New Roman"/>
-          <w:i/>
-          <w:iCs/>
-          <w:sz w:val="44"/>
-          <w:szCs w:val="44"/>
-        </w:rPr>
-        <w:t>Biblio</w:t>
-      </w:r>
-      <w:proofErr w:type="spellEnd"/>
+        <w:t>E-Biblio</w:t>
+      </w:r>
       <w:r>
         <w:rPr>
           <w:rFonts w:ascii="Times New Roman" w:hAnsi="Times New Roman" w:cs="Times New Roman"/>
@@ -1552,12 +1226,13 @@
       <w:r>
         <w:rPr>
           <w:rFonts w:ascii="Times New Roman" w:hAnsi="Times New Roman" w:cs="Times New Roman"/>
+          <w:noProof/>
           <w:sz w:val="48"/>
           <w:szCs w:val="48"/>
           <w:u w:val="single"/>
         </w:rPr>
         <w:drawing>
-          <wp:anchor distT="0" distB="0" distL="114300" distR="114300" simplePos="0" relativeHeight="251659264" behindDoc="0" locked="0" layoutInCell="1" allowOverlap="1" wp14:anchorId="54155B95" wp14:editId="4F9816D4">
+          <wp:anchor distT="0" distB="0" distL="114300" distR="114300" simplePos="0" relativeHeight="251659264" behindDoc="0" locked="0" layoutInCell="1" allowOverlap="1" wp14:anchorId="54155B95" wp14:editId="4B2EB140">
             <wp:simplePos x="0" y="0"/>
             <wp:positionH relativeFrom="margin">
               <wp:align>center</wp:align>
@@ -1956,6 +1631,7 @@
       <w:r>
         <w:rPr>
           <w:rFonts w:ascii="Times New Roman" w:hAnsi="Times New Roman" w:cs="Times New Roman"/>
+          <w:noProof/>
           <w:sz w:val="48"/>
           <w:szCs w:val="48"/>
           <w:u w:val="single"/>
@@ -2308,27 +1984,15 @@
           <w:szCs w:val="44"/>
         </w:rPr>
       </w:pPr>
-      <w:proofErr w:type="spellStart"/>
-      <w:r>
-        <w:rPr>
-          <w:rFonts w:ascii="Times New Roman" w:hAnsi="Times New Roman" w:cs="Times New Roman"/>
-          <w:b/>
-          <w:bCs/>
-          <w:sz w:val="44"/>
-          <w:szCs w:val="44"/>
-        </w:rPr>
-        <w:t>Frontend</w:t>
-      </w:r>
-      <w:proofErr w:type="spellEnd"/>
-      <w:r>
-        <w:rPr>
-          <w:rFonts w:ascii="Times New Roman" w:hAnsi="Times New Roman" w:cs="Times New Roman"/>
-          <w:b/>
-          <w:bCs/>
-          <w:sz w:val="44"/>
-          <w:szCs w:val="44"/>
-        </w:rPr>
-        <w:t>:</w:t>
+      <w:r>
+        <w:rPr>
+          <w:rFonts w:ascii="Times New Roman" w:hAnsi="Times New Roman" w:cs="Times New Roman"/>
+          <w:b/>
+          <w:bCs/>
+          <w:sz w:val="44"/>
+          <w:szCs w:val="44"/>
+        </w:rPr>
+        <w:t>Frontend:</w:t>
       </w:r>
     </w:p>
     <w:p>
@@ -2351,7 +2015,6 @@
         </w:rPr>
         <w:t xml:space="preserve">Limbaj: </w:t>
       </w:r>
-      <w:proofErr w:type="spellStart"/>
       <w:r>
         <w:rPr>
           <w:rFonts w:ascii="Times New Roman" w:hAnsi="Times New Roman" w:cs="Times New Roman"/>
@@ -2362,7 +2025,6 @@
         </w:rPr>
         <w:t>JavaScript</w:t>
       </w:r>
-      <w:proofErr w:type="spellEnd"/>
       <w:r>
         <w:rPr>
           <w:rFonts w:ascii="Times New Roman" w:hAnsi="Times New Roman" w:cs="Times New Roman"/>
@@ -2431,7 +2093,6 @@
         </w:rPr>
         <w:t xml:space="preserve">Biblioteci suplimentare: </w:t>
       </w:r>
-      <w:proofErr w:type="spellStart"/>
       <w:r>
         <w:rPr>
           <w:rFonts w:ascii="Times New Roman" w:hAnsi="Times New Roman" w:cs="Times New Roman"/>
@@ -2442,7 +2103,6 @@
         </w:rPr>
         <w:t>Bootstrap</w:t>
       </w:r>
-      <w:proofErr w:type="spellEnd"/>
       <w:r>
         <w:rPr>
           <w:rFonts w:ascii="Times New Roman" w:hAnsi="Times New Roman" w:cs="Times New Roman"/>
@@ -2466,27 +2126,15 @@
           <w:szCs w:val="44"/>
         </w:rPr>
       </w:pPr>
-      <w:proofErr w:type="spellStart"/>
-      <w:r>
-        <w:rPr>
-          <w:rFonts w:ascii="Times New Roman" w:hAnsi="Times New Roman" w:cs="Times New Roman"/>
-          <w:b/>
-          <w:bCs/>
-          <w:sz w:val="44"/>
-          <w:szCs w:val="44"/>
-        </w:rPr>
-        <w:t>Backend</w:t>
-      </w:r>
-      <w:proofErr w:type="spellEnd"/>
-      <w:r>
-        <w:rPr>
-          <w:rFonts w:ascii="Times New Roman" w:hAnsi="Times New Roman" w:cs="Times New Roman"/>
-          <w:b/>
-          <w:bCs/>
-          <w:sz w:val="44"/>
-          <w:szCs w:val="44"/>
-        </w:rPr>
-        <w:t>:</w:t>
+      <w:r>
+        <w:rPr>
+          <w:rFonts w:ascii="Times New Roman" w:hAnsi="Times New Roman" w:cs="Times New Roman"/>
+          <w:b/>
+          <w:bCs/>
+          <w:sz w:val="44"/>
+          <w:szCs w:val="44"/>
+        </w:rPr>
+        <w:t>Backend:</w:t>
       </w:r>
     </w:p>
     <w:p>
@@ -2548,7 +2196,6 @@
         </w:rPr>
         <w:t xml:space="preserve">Framework: </w:t>
       </w:r>
-      <w:proofErr w:type="spellStart"/>
       <w:r>
         <w:rPr>
           <w:rFonts w:ascii="Times New Roman" w:hAnsi="Times New Roman" w:cs="Times New Roman"/>
@@ -2557,9 +2204,37 @@
           <w:sz w:val="44"/>
           <w:szCs w:val="44"/>
         </w:rPr>
-        <w:t>Spring</w:t>
-      </w:r>
-      <w:proofErr w:type="spellEnd"/>
+        <w:t>Spring Boot</w:t>
+      </w:r>
+      <w:r>
+        <w:rPr>
+          <w:rFonts w:ascii="Times New Roman" w:hAnsi="Times New Roman" w:cs="Times New Roman"/>
+          <w:sz w:val="44"/>
+          <w:szCs w:val="44"/>
+        </w:rPr>
+        <w:t>.</w:t>
+      </w:r>
+    </w:p>
+    <w:p>
+      <w:pPr>
+        <w:numPr>
+          <w:ilvl w:val="1"/>
+          <w:numId w:val="7"/>
+        </w:numPr>
+        <w:rPr>
+          <w:rFonts w:ascii="Times New Roman" w:hAnsi="Times New Roman" w:cs="Times New Roman"/>
+          <w:sz w:val="44"/>
+          <w:szCs w:val="44"/>
+        </w:rPr>
+      </w:pPr>
+      <w:r>
+        <w:rPr>
+          <w:rFonts w:ascii="Times New Roman" w:hAnsi="Times New Roman" w:cs="Times New Roman"/>
+          <w:sz w:val="44"/>
+          <w:szCs w:val="44"/>
+        </w:rPr>
+        <w:t xml:space="preserve">Arhitectură: </w:t>
+      </w:r>
       <w:r>
         <w:rPr>
           <w:rFonts w:ascii="Times New Roman" w:hAnsi="Times New Roman" w:cs="Times New Roman"/>
@@ -2568,7 +2243,7 @@
           <w:sz w:val="44"/>
           <w:szCs w:val="44"/>
         </w:rPr>
-        <w:t xml:space="preserve"> Boot</w:t>
+        <w:t>RESTful API</w:t>
       </w:r>
       <w:r>
         <w:rPr>
@@ -2577,6 +2252,31 @@
           <w:szCs w:val="44"/>
         </w:rPr>
         <w:t>.</w:t>
+      </w:r>
+    </w:p>
+    <w:p>
+      <w:pPr>
+        <w:numPr>
+          <w:ilvl w:val="0"/>
+          <w:numId w:val="7"/>
+        </w:numPr>
+        <w:rPr>
+          <w:rFonts w:ascii="Times New Roman" w:hAnsi="Times New Roman" w:cs="Times New Roman"/>
+          <w:b/>
+          <w:bCs/>
+          <w:sz w:val="44"/>
+          <w:szCs w:val="44"/>
+        </w:rPr>
+      </w:pPr>
+      <w:r>
+        <w:rPr>
+          <w:rFonts w:ascii="Times New Roman" w:hAnsi="Times New Roman" w:cs="Times New Roman"/>
+          <w:b/>
+          <w:bCs/>
+          <w:sz w:val="44"/>
+          <w:szCs w:val="44"/>
+        </w:rPr>
+        <w:t>Bază de date:</w:t>
       </w:r>
     </w:p>
     <w:p>
@@ -2597,9 +2297,8 @@
           <w:sz w:val="44"/>
           <w:szCs w:val="44"/>
         </w:rPr>
-        <w:t xml:space="preserve">Arhitectură: </w:t>
-      </w:r>
-      <w:proofErr w:type="spellStart"/>
+        <w:t xml:space="preserve">SGBD: </w:t>
+      </w:r>
       <w:r>
         <w:rPr>
           <w:rFonts w:ascii="Times New Roman" w:hAnsi="Times New Roman" w:cs="Times New Roman"/>
@@ -2608,9 +2307,37 @@
           <w:sz w:val="44"/>
           <w:szCs w:val="44"/>
         </w:rPr>
-        <w:t>RESTful</w:t>
-      </w:r>
-      <w:proofErr w:type="spellEnd"/>
+        <w:t>MySQL</w:t>
+      </w:r>
+      <w:r>
+        <w:rPr>
+          <w:rFonts w:ascii="Times New Roman" w:hAnsi="Times New Roman" w:cs="Times New Roman"/>
+          <w:sz w:val="44"/>
+          <w:szCs w:val="44"/>
+        </w:rPr>
+        <w:t>.</w:t>
+      </w:r>
+    </w:p>
+    <w:p>
+      <w:pPr>
+        <w:numPr>
+          <w:ilvl w:val="1"/>
+          <w:numId w:val="7"/>
+        </w:numPr>
+        <w:rPr>
+          <w:rFonts w:ascii="Times New Roman" w:hAnsi="Times New Roman" w:cs="Times New Roman"/>
+          <w:sz w:val="44"/>
+          <w:szCs w:val="44"/>
+        </w:rPr>
+      </w:pPr>
+      <w:r>
+        <w:rPr>
+          <w:rFonts w:ascii="Times New Roman" w:hAnsi="Times New Roman" w:cs="Times New Roman"/>
+          <w:sz w:val="44"/>
+          <w:szCs w:val="44"/>
+        </w:rPr>
+        <w:t xml:space="preserve">Conexiune: </w:t>
+      </w:r>
       <w:r>
         <w:rPr>
           <w:rFonts w:ascii="Times New Roman" w:hAnsi="Times New Roman" w:cs="Times New Roman"/>
@@ -2619,7 +2346,25 @@
           <w:sz w:val="44"/>
           <w:szCs w:val="44"/>
         </w:rPr>
-        <w:t xml:space="preserve"> API</w:t>
+        <w:t>Hibernate JPA</w:t>
+      </w:r>
+      <w:r>
+        <w:rPr>
+          <w:rFonts w:ascii="Times New Roman" w:hAnsi="Times New Roman" w:cs="Times New Roman"/>
+          <w:sz w:val="44"/>
+          <w:szCs w:val="44"/>
+        </w:rPr>
+        <w:t xml:space="preserve"> pentru </w:t>
+      </w:r>
+      <w:r>
+        <w:rPr>
+          <w:rFonts w:ascii="Times New Roman" w:hAnsi="Times New Roman" w:cs="Times New Roman"/>
+          <w:i/>
+          <w:iCs/>
+          <w:sz w:val="44"/>
+          <w:szCs w:val="44"/>
+        </w:rPr>
+        <w:t>ORM</w:t>
       </w:r>
       <w:r>
         <w:rPr>
@@ -2652,7 +2397,7 @@
           <w:sz w:val="44"/>
           <w:szCs w:val="44"/>
         </w:rPr>
-        <w:t>Bază de date:</w:t>
+        <w:t>Altele:</w:t>
       </w:r>
     </w:p>
     <w:p>
@@ -2670,30 +2415,20 @@
       <w:r>
         <w:rPr>
           <w:rFonts w:ascii="Times New Roman" w:hAnsi="Times New Roman" w:cs="Times New Roman"/>
-          <w:sz w:val="44"/>
-          <w:szCs w:val="44"/>
-        </w:rPr>
-        <w:t xml:space="preserve">SGBD: </w:t>
-      </w:r>
-      <w:proofErr w:type="spellStart"/>
-      <w:r>
-        <w:rPr>
-          <w:rFonts w:ascii="Times New Roman" w:hAnsi="Times New Roman" w:cs="Times New Roman"/>
           <w:i/>
           <w:iCs/>
           <w:sz w:val="44"/>
           <w:szCs w:val="44"/>
         </w:rPr>
-        <w:t>MySQL</w:t>
-      </w:r>
-      <w:proofErr w:type="spellEnd"/>
-      <w:r>
-        <w:rPr>
-          <w:rFonts w:ascii="Times New Roman" w:hAnsi="Times New Roman" w:cs="Times New Roman"/>
-          <w:sz w:val="44"/>
-          <w:szCs w:val="44"/>
-        </w:rPr>
-        <w:t>.</w:t>
+        <w:t>GitHub</w:t>
+      </w:r>
+      <w:r>
+        <w:rPr>
+          <w:rFonts w:ascii="Times New Roman" w:hAnsi="Times New Roman" w:cs="Times New Roman"/>
+          <w:sz w:val="44"/>
+          <w:szCs w:val="44"/>
+        </w:rPr>
+        <w:t xml:space="preserve"> pentru versionare și colaborare.</w:t>
       </w:r>
     </w:p>
     <w:p>
@@ -2711,173 +2446,20 @@
       <w:r>
         <w:rPr>
           <w:rFonts w:ascii="Times New Roman" w:hAnsi="Times New Roman" w:cs="Times New Roman"/>
-          <w:sz w:val="44"/>
-          <w:szCs w:val="44"/>
-        </w:rPr>
-        <w:t xml:space="preserve">Conexiune: </w:t>
-      </w:r>
-      <w:r>
-        <w:rPr>
-          <w:rFonts w:ascii="Times New Roman" w:hAnsi="Times New Roman" w:cs="Times New Roman"/>
           <w:i/>
           <w:iCs/>
           <w:sz w:val="44"/>
           <w:szCs w:val="44"/>
         </w:rPr>
-        <w:t>Hibernate JPA</w:t>
-      </w:r>
-      <w:r>
-        <w:rPr>
-          <w:rFonts w:ascii="Times New Roman" w:hAnsi="Times New Roman" w:cs="Times New Roman"/>
-          <w:sz w:val="44"/>
-          <w:szCs w:val="44"/>
-        </w:rPr>
-        <w:t xml:space="preserve"> pentru </w:t>
-      </w:r>
-      <w:r>
-        <w:rPr>
-          <w:rFonts w:ascii="Times New Roman" w:hAnsi="Times New Roman" w:cs="Times New Roman"/>
-          <w:i/>
-          <w:iCs/>
-          <w:sz w:val="44"/>
-          <w:szCs w:val="44"/>
-        </w:rPr>
-        <w:t>ORM</w:t>
-      </w:r>
-      <w:r>
-        <w:rPr>
-          <w:rFonts w:ascii="Times New Roman" w:hAnsi="Times New Roman" w:cs="Times New Roman"/>
-          <w:sz w:val="44"/>
-          <w:szCs w:val="44"/>
-        </w:rPr>
-        <w:t>.</w:t>
-      </w:r>
-    </w:p>
-    <w:p>
-      <w:pPr>
-        <w:numPr>
-          <w:ilvl w:val="0"/>
-          <w:numId w:val="7"/>
-        </w:numPr>
-        <w:rPr>
-          <w:rFonts w:ascii="Times New Roman" w:hAnsi="Times New Roman" w:cs="Times New Roman"/>
-          <w:b/>
-          <w:bCs/>
-          <w:sz w:val="44"/>
-          <w:szCs w:val="44"/>
-        </w:rPr>
-      </w:pPr>
-      <w:r>
-        <w:rPr>
-          <w:rFonts w:ascii="Times New Roman" w:hAnsi="Times New Roman" w:cs="Times New Roman"/>
-          <w:b/>
-          <w:bCs/>
-          <w:sz w:val="44"/>
-          <w:szCs w:val="44"/>
-        </w:rPr>
-        <w:t>Altele:</w:t>
-      </w:r>
-    </w:p>
-    <w:p>
-      <w:pPr>
-        <w:numPr>
-          <w:ilvl w:val="1"/>
-          <w:numId w:val="7"/>
-        </w:numPr>
-        <w:rPr>
-          <w:rFonts w:ascii="Times New Roman" w:hAnsi="Times New Roman" w:cs="Times New Roman"/>
-          <w:sz w:val="44"/>
-          <w:szCs w:val="44"/>
-        </w:rPr>
-      </w:pPr>
-      <w:proofErr w:type="spellStart"/>
-      <w:r>
-        <w:rPr>
-          <w:rFonts w:ascii="Times New Roman" w:hAnsi="Times New Roman" w:cs="Times New Roman"/>
-          <w:i/>
-          <w:iCs/>
-          <w:sz w:val="44"/>
-          <w:szCs w:val="44"/>
-        </w:rPr>
-        <w:t>GitHub</w:t>
-      </w:r>
-      <w:proofErr w:type="spellEnd"/>
-      <w:r>
-        <w:rPr>
-          <w:rFonts w:ascii="Times New Roman" w:hAnsi="Times New Roman" w:cs="Times New Roman"/>
-          <w:sz w:val="44"/>
-          <w:szCs w:val="44"/>
-        </w:rPr>
-        <w:t xml:space="preserve"> pentru </w:t>
-      </w:r>
-      <w:proofErr w:type="spellStart"/>
-      <w:r>
-        <w:rPr>
-          <w:rFonts w:ascii="Times New Roman" w:hAnsi="Times New Roman" w:cs="Times New Roman"/>
-          <w:sz w:val="44"/>
-          <w:szCs w:val="44"/>
-        </w:rPr>
-        <w:t>versionare</w:t>
-      </w:r>
-      <w:proofErr w:type="spellEnd"/>
-      <w:r>
-        <w:rPr>
-          <w:rFonts w:ascii="Times New Roman" w:hAnsi="Times New Roman" w:cs="Times New Roman"/>
-          <w:sz w:val="44"/>
-          <w:szCs w:val="44"/>
-        </w:rPr>
-        <w:t xml:space="preserve"> și colaborare.</w:t>
-      </w:r>
-    </w:p>
-    <w:p>
-      <w:pPr>
-        <w:numPr>
-          <w:ilvl w:val="1"/>
-          <w:numId w:val="7"/>
-        </w:numPr>
-        <w:rPr>
-          <w:rFonts w:ascii="Times New Roman" w:hAnsi="Times New Roman" w:cs="Times New Roman"/>
-          <w:sz w:val="44"/>
-          <w:szCs w:val="44"/>
-        </w:rPr>
-      </w:pPr>
-      <w:proofErr w:type="spellStart"/>
-      <w:r>
-        <w:rPr>
-          <w:rFonts w:ascii="Times New Roman" w:hAnsi="Times New Roman" w:cs="Times New Roman"/>
-          <w:i/>
-          <w:iCs/>
-          <w:sz w:val="44"/>
-          <w:szCs w:val="44"/>
-        </w:rPr>
         <w:t>Postman</w:t>
       </w:r>
-      <w:proofErr w:type="spellEnd"/>
-      <w:r>
-        <w:rPr>
-          <w:rFonts w:ascii="Times New Roman" w:hAnsi="Times New Roman" w:cs="Times New Roman"/>
-          <w:sz w:val="44"/>
-          <w:szCs w:val="44"/>
-        </w:rPr>
-        <w:t xml:space="preserve"> pentru testarea </w:t>
-      </w:r>
-      <w:proofErr w:type="spellStart"/>
-      <w:r>
-        <w:rPr>
-          <w:rFonts w:ascii="Times New Roman" w:hAnsi="Times New Roman" w:cs="Times New Roman"/>
-          <w:sz w:val="44"/>
-          <w:szCs w:val="44"/>
-        </w:rPr>
-        <w:t>endpoint</w:t>
-      </w:r>
-      <w:proofErr w:type="spellEnd"/>
-      <w:r>
-        <w:rPr>
-          <w:rFonts w:ascii="Times New Roman" w:hAnsi="Times New Roman" w:cs="Times New Roman"/>
-          <w:sz w:val="44"/>
-          <w:szCs w:val="44"/>
-        </w:rPr>
-        <w:t>-urilor API.</w:t>
+      <w:r>
+        <w:rPr>
+          <w:rFonts w:ascii="Times New Roman" w:hAnsi="Times New Roman" w:cs="Times New Roman"/>
+          <w:sz w:val="44"/>
+          <w:szCs w:val="44"/>
+        </w:rPr>
+        <w:t xml:space="preserve"> pentru testarea endpoint-urilor API.</w:t>
       </w:r>
     </w:p>
     <w:p>
@@ -2995,20 +2577,7 @@
           <w:lang w:eastAsia="ro-RO"/>
           <w14:ligatures w14:val="none"/>
         </w:rPr>
-        <w:t>D</w:t>
-      </w:r>
-      <w:r>
-        <w:rPr>
-          <w:rFonts w:ascii="Times New Roman" w:eastAsia="Times New Roman" w:hAnsi="Times New Roman" w:cs="Times New Roman"/>
-          <w:b/>
-          <w:bCs/>
-          <w:kern w:val="0"/>
-          <w:sz w:val="44"/>
-          <w:szCs w:val="44"/>
-          <w:lang w:eastAsia="ro-RO"/>
-          <w14:ligatures w14:val="none"/>
-        </w:rPr>
-        <w:t>iagramă de interacțiune</w:t>
+        <w:t>Diagramă de interacțiune</w:t>
       </w:r>
     </w:p>
     <w:p>
@@ -3447,57 +3016,15 @@
           <w:szCs w:val="44"/>
           <w:u w:val="single"/>
         </w:rPr>
-        <w:t>Pattern-</w:t>
-      </w:r>
-      <w:proofErr w:type="spellStart"/>
-      <w:r>
-        <w:rPr>
-          <w:rFonts w:ascii="Times New Roman" w:hAnsi="Times New Roman" w:cs="Times New Roman"/>
-          <w:b/>
-          <w:bCs/>
-          <w:sz w:val="44"/>
-          <w:szCs w:val="44"/>
-          <w:u w:val="single"/>
-        </w:rPr>
-        <w:t>ul</w:t>
-      </w:r>
-      <w:proofErr w:type="spellEnd"/>
-      <w:r>
-        <w:rPr>
-          <w:rFonts w:ascii="Times New Roman" w:hAnsi="Times New Roman" w:cs="Times New Roman"/>
-          <w:b/>
-          <w:bCs/>
-          <w:sz w:val="44"/>
-          <w:szCs w:val="44"/>
-          <w:u w:val="single"/>
-        </w:rPr>
-        <w:t xml:space="preserve"> folosit</w:t>
-      </w:r>
-      <w:r>
-        <w:rPr>
-          <w:rFonts w:ascii="Times New Roman" w:hAnsi="Times New Roman" w:cs="Times New Roman"/>
-          <w:sz w:val="44"/>
-          <w:szCs w:val="44"/>
-        </w:rPr>
-        <w:t xml:space="preserve">: </w:t>
-      </w:r>
-      <w:proofErr w:type="spellStart"/>
-      <w:r>
-        <w:rPr>
-          <w:rFonts w:ascii="Times New Roman" w:hAnsi="Times New Roman" w:cs="Times New Roman"/>
-          <w:sz w:val="44"/>
-          <w:szCs w:val="44"/>
-        </w:rPr>
-        <w:t>Repository</w:t>
-      </w:r>
-      <w:proofErr w:type="spellEnd"/>
-      <w:r>
-        <w:rPr>
-          <w:rFonts w:ascii="Times New Roman" w:hAnsi="Times New Roman" w:cs="Times New Roman"/>
-          <w:sz w:val="44"/>
-          <w:szCs w:val="44"/>
-        </w:rPr>
-        <w:t xml:space="preserve"> Pattern</w:t>
+        <w:t>Pattern-ul folosit</w:t>
+      </w:r>
+      <w:r>
+        <w:rPr>
+          <w:rFonts w:ascii="Times New Roman" w:hAnsi="Times New Roman" w:cs="Times New Roman"/>
+          <w:sz w:val="44"/>
+          <w:szCs w:val="44"/>
+        </w:rPr>
+        <w:t>: Repository Pattern</w:t>
       </w:r>
     </w:p>
     <w:p>
@@ -3529,43 +3056,7 @@
           <w:sz w:val="44"/>
           <w:szCs w:val="44"/>
         </w:rPr>
-        <w:t xml:space="preserve">: Acest pattern a fost implementat în </w:t>
-      </w:r>
-      <w:proofErr w:type="spellStart"/>
-      <w:r>
-        <w:rPr>
-          <w:rFonts w:ascii="Times New Roman" w:hAnsi="Times New Roman" w:cs="Times New Roman"/>
-          <w:sz w:val="44"/>
-          <w:szCs w:val="44"/>
-        </w:rPr>
-        <w:t>backend</w:t>
-      </w:r>
-      <w:proofErr w:type="spellEnd"/>
-      <w:r>
-        <w:rPr>
-          <w:rFonts w:ascii="Times New Roman" w:hAnsi="Times New Roman" w:cs="Times New Roman"/>
-          <w:sz w:val="44"/>
-          <w:szCs w:val="44"/>
-        </w:rPr>
-        <w:t xml:space="preserve"> pentru a gestiona accesul la baza de date prin intermediul claselor </w:t>
-      </w:r>
-      <w:proofErr w:type="spellStart"/>
-      <w:r>
-        <w:rPr>
-          <w:rFonts w:ascii="Times New Roman" w:hAnsi="Times New Roman" w:cs="Times New Roman"/>
-          <w:sz w:val="44"/>
-          <w:szCs w:val="44"/>
-        </w:rPr>
-        <w:t>repository</w:t>
-      </w:r>
-      <w:proofErr w:type="spellEnd"/>
-      <w:r>
-        <w:rPr>
-          <w:rFonts w:ascii="Times New Roman" w:hAnsi="Times New Roman" w:cs="Times New Roman"/>
-          <w:sz w:val="44"/>
-          <w:szCs w:val="44"/>
-        </w:rPr>
-        <w:t xml:space="preserve"> (</w:t>
+        <w:t>: Acest pattern a fost implementat în backend pentru a gestiona accesul la baza de date prin intermediul claselor repository (</w:t>
       </w:r>
       <w:r>
         <w:rPr>
@@ -3581,43 +3072,7 @@
           <w:sz w:val="44"/>
           <w:szCs w:val="44"/>
         </w:rPr>
-        <w:t xml:space="preserve"> </w:t>
-      </w:r>
-      <w:proofErr w:type="spellStart"/>
-      <w:r>
-        <w:rPr>
-          <w:rFonts w:ascii="Times New Roman" w:hAnsi="Times New Roman" w:cs="Times New Roman"/>
-          <w:sz w:val="44"/>
-          <w:szCs w:val="44"/>
-        </w:rPr>
-        <w:t>CarteRepository</w:t>
-      </w:r>
-      <w:proofErr w:type="spellEnd"/>
-      <w:r>
-        <w:rPr>
-          <w:rFonts w:ascii="Times New Roman" w:hAnsi="Times New Roman" w:cs="Times New Roman"/>
-          <w:sz w:val="44"/>
-          <w:szCs w:val="44"/>
-        </w:rPr>
-        <w:t xml:space="preserve">, </w:t>
-      </w:r>
-      <w:proofErr w:type="spellStart"/>
-      <w:r>
-        <w:rPr>
-          <w:rFonts w:ascii="Times New Roman" w:hAnsi="Times New Roman" w:cs="Times New Roman"/>
-          <w:sz w:val="44"/>
-          <w:szCs w:val="44"/>
-        </w:rPr>
-        <w:t>UserRepository</w:t>
-      </w:r>
-      <w:proofErr w:type="spellEnd"/>
-      <w:r>
-        <w:rPr>
-          <w:rFonts w:ascii="Times New Roman" w:hAnsi="Times New Roman" w:cs="Times New Roman"/>
-          <w:sz w:val="44"/>
-          <w:szCs w:val="44"/>
-        </w:rPr>
-        <w:t>).</w:t>
+        <w:t xml:space="preserve"> CarteRepository, UserRepository).</w:t>
       </w:r>
     </w:p>
     <w:p>
@@ -3659,7 +3114,6 @@
         </w:rPr>
         <w:t xml:space="preserve"> </w:t>
       </w:r>
-      <w:proofErr w:type="spellStart"/>
       <w:r>
         <w:rPr>
           <w:rFonts w:ascii="Times New Roman" w:hAnsi="Times New Roman" w:cs="Times New Roman"/>
@@ -3668,7 +3122,6 @@
         </w:rPr>
         <w:t>java</w:t>
       </w:r>
-      <w:proofErr w:type="spellEnd"/>
     </w:p>
     <w:p>
       <w:pPr>
@@ -3709,9 +3162,8 @@
           <w:sz w:val="44"/>
           <w:szCs w:val="44"/>
         </w:rPr>
-        <w:t xml:space="preserve">public </w:t>
-      </w:r>
-      <w:proofErr w:type="spellStart"/>
+        <w:t>public interface UserRepository extends JpaRepository&lt;User, Long&gt; {</w:t>
+      </w:r>
       <w:r>
         <w:rPr>
           <w:rFonts w:ascii="Times New Roman" w:hAnsi="Times New Roman" w:cs="Times New Roman"/>
@@ -3720,9 +3172,9 @@
           <w:sz w:val="44"/>
           <w:szCs w:val="44"/>
         </w:rPr>
-        <w:t>interface</w:t>
-      </w:r>
-      <w:proofErr w:type="spellEnd"/>
+        <w:br/>
+        <w:t xml:space="preserve">    Optional&lt;User&gt; findByUsername(String username);</w:t>
+      </w:r>
       <w:r>
         <w:rPr>
           <w:rFonts w:ascii="Times New Roman" w:hAnsi="Times New Roman" w:cs="Times New Roman"/>
@@ -3731,247 +3183,6 @@
           <w:sz w:val="44"/>
           <w:szCs w:val="44"/>
         </w:rPr>
-        <w:t xml:space="preserve"> </w:t>
-      </w:r>
-      <w:proofErr w:type="spellStart"/>
-      <w:r>
-        <w:rPr>
-          <w:rFonts w:ascii="Times New Roman" w:hAnsi="Times New Roman" w:cs="Times New Roman"/>
-          <w:i/>
-          <w:iCs/>
-          <w:sz w:val="44"/>
-          <w:szCs w:val="44"/>
-        </w:rPr>
-        <w:t>UserRepository</w:t>
-      </w:r>
-      <w:proofErr w:type="spellEnd"/>
-      <w:r>
-        <w:rPr>
-          <w:rFonts w:ascii="Times New Roman" w:hAnsi="Times New Roman" w:cs="Times New Roman"/>
-          <w:i/>
-          <w:iCs/>
-          <w:sz w:val="44"/>
-          <w:szCs w:val="44"/>
-        </w:rPr>
-        <w:t xml:space="preserve"> </w:t>
-      </w:r>
-      <w:proofErr w:type="spellStart"/>
-      <w:r>
-        <w:rPr>
-          <w:rFonts w:ascii="Times New Roman" w:hAnsi="Times New Roman" w:cs="Times New Roman"/>
-          <w:i/>
-          <w:iCs/>
-          <w:sz w:val="44"/>
-          <w:szCs w:val="44"/>
-        </w:rPr>
-        <w:t>extends</w:t>
-      </w:r>
-      <w:proofErr w:type="spellEnd"/>
-      <w:r>
-        <w:rPr>
-          <w:rFonts w:ascii="Times New Roman" w:hAnsi="Times New Roman" w:cs="Times New Roman"/>
-          <w:i/>
-          <w:iCs/>
-          <w:sz w:val="44"/>
-          <w:szCs w:val="44"/>
-        </w:rPr>
-        <w:t xml:space="preserve"> </w:t>
-      </w:r>
-      <w:proofErr w:type="spellStart"/>
-      <w:r>
-        <w:rPr>
-          <w:rFonts w:ascii="Times New Roman" w:hAnsi="Times New Roman" w:cs="Times New Roman"/>
-          <w:i/>
-          <w:iCs/>
-          <w:sz w:val="44"/>
-          <w:szCs w:val="44"/>
-        </w:rPr>
-        <w:t>JpaRepository</w:t>
-      </w:r>
-      <w:proofErr w:type="spellEnd"/>
-      <w:r>
-        <w:rPr>
-          <w:rFonts w:ascii="Times New Roman" w:hAnsi="Times New Roman" w:cs="Times New Roman"/>
-          <w:i/>
-          <w:iCs/>
-          <w:sz w:val="44"/>
-          <w:szCs w:val="44"/>
-        </w:rPr>
-        <w:t>&lt;</w:t>
-      </w:r>
-      <w:proofErr w:type="spellStart"/>
-      <w:r>
-        <w:rPr>
-          <w:rFonts w:ascii="Times New Roman" w:hAnsi="Times New Roman" w:cs="Times New Roman"/>
-          <w:i/>
-          <w:iCs/>
-          <w:sz w:val="44"/>
-          <w:szCs w:val="44"/>
-        </w:rPr>
-        <w:t>User</w:t>
-      </w:r>
-      <w:proofErr w:type="spellEnd"/>
-      <w:r>
-        <w:rPr>
-          <w:rFonts w:ascii="Times New Roman" w:hAnsi="Times New Roman" w:cs="Times New Roman"/>
-          <w:i/>
-          <w:iCs/>
-          <w:sz w:val="44"/>
-          <w:szCs w:val="44"/>
-        </w:rPr>
-        <w:t xml:space="preserve">, </w:t>
-      </w:r>
-      <w:proofErr w:type="spellStart"/>
-      <w:r>
-        <w:rPr>
-          <w:rFonts w:ascii="Times New Roman" w:hAnsi="Times New Roman" w:cs="Times New Roman"/>
-          <w:i/>
-          <w:iCs/>
-          <w:sz w:val="44"/>
-          <w:szCs w:val="44"/>
-        </w:rPr>
-        <w:t>Long</w:t>
-      </w:r>
-      <w:proofErr w:type="spellEnd"/>
-      <w:r>
-        <w:rPr>
-          <w:rFonts w:ascii="Times New Roman" w:hAnsi="Times New Roman" w:cs="Times New Roman"/>
-          <w:i/>
-          <w:iCs/>
-          <w:sz w:val="44"/>
-          <w:szCs w:val="44"/>
-        </w:rPr>
-        <w:t>&gt; {</w:t>
-      </w:r>
-      <w:r>
-        <w:rPr>
-          <w:rFonts w:ascii="Times New Roman" w:hAnsi="Times New Roman" w:cs="Times New Roman"/>
-          <w:i/>
-          <w:iCs/>
-          <w:sz w:val="44"/>
-          <w:szCs w:val="44"/>
-        </w:rPr>
-        <w:br/>
-        <w:t xml:space="preserve">    </w:t>
-      </w:r>
-      <w:proofErr w:type="spellStart"/>
-      <w:r>
-        <w:rPr>
-          <w:rFonts w:ascii="Times New Roman" w:hAnsi="Times New Roman" w:cs="Times New Roman"/>
-          <w:i/>
-          <w:iCs/>
-          <w:sz w:val="44"/>
-          <w:szCs w:val="44"/>
-        </w:rPr>
-        <w:t>Optional</w:t>
-      </w:r>
-      <w:proofErr w:type="spellEnd"/>
-      <w:r>
-        <w:rPr>
-          <w:rFonts w:ascii="Times New Roman" w:hAnsi="Times New Roman" w:cs="Times New Roman"/>
-          <w:i/>
-          <w:iCs/>
-          <w:sz w:val="44"/>
-          <w:szCs w:val="44"/>
-        </w:rPr>
-        <w:t>&lt;</w:t>
-      </w:r>
-      <w:proofErr w:type="spellStart"/>
-      <w:r>
-        <w:rPr>
-          <w:rFonts w:ascii="Times New Roman" w:hAnsi="Times New Roman" w:cs="Times New Roman"/>
-          <w:i/>
-          <w:iCs/>
-          <w:sz w:val="44"/>
-          <w:szCs w:val="44"/>
-        </w:rPr>
-        <w:t>User</w:t>
-      </w:r>
-      <w:proofErr w:type="spellEnd"/>
-      <w:r>
-        <w:rPr>
-          <w:rFonts w:ascii="Times New Roman" w:hAnsi="Times New Roman" w:cs="Times New Roman"/>
-          <w:i/>
-          <w:iCs/>
-          <w:sz w:val="44"/>
-          <w:szCs w:val="44"/>
-        </w:rPr>
-        <w:t xml:space="preserve">&gt; </w:t>
-      </w:r>
-      <w:proofErr w:type="spellStart"/>
-      <w:r>
-        <w:rPr>
-          <w:rFonts w:ascii="Times New Roman" w:hAnsi="Times New Roman" w:cs="Times New Roman"/>
-          <w:i/>
-          <w:iCs/>
-          <w:sz w:val="44"/>
-          <w:szCs w:val="44"/>
-        </w:rPr>
-        <w:t>findByUsername</w:t>
-      </w:r>
-      <w:proofErr w:type="spellEnd"/>
-      <w:r>
-        <w:rPr>
-          <w:rFonts w:ascii="Times New Roman" w:hAnsi="Times New Roman" w:cs="Times New Roman"/>
-          <w:i/>
-          <w:iCs/>
-          <w:sz w:val="44"/>
-          <w:szCs w:val="44"/>
-        </w:rPr>
-        <w:t>(</w:t>
-      </w:r>
-      <w:proofErr w:type="spellStart"/>
-      <w:r>
-        <w:rPr>
-          <w:rFonts w:ascii="Times New Roman" w:hAnsi="Times New Roman" w:cs="Times New Roman"/>
-          <w:i/>
-          <w:iCs/>
-          <w:sz w:val="44"/>
-          <w:szCs w:val="44"/>
-        </w:rPr>
-        <w:t>String</w:t>
-      </w:r>
-      <w:proofErr w:type="spellEnd"/>
-      <w:r>
-        <w:rPr>
-          <w:rFonts w:ascii="Times New Roman" w:hAnsi="Times New Roman" w:cs="Times New Roman"/>
-          <w:i/>
-          <w:iCs/>
-          <w:sz w:val="44"/>
-          <w:szCs w:val="44"/>
-        </w:rPr>
-        <w:t xml:space="preserve"> </w:t>
-      </w:r>
-      <w:proofErr w:type="spellStart"/>
-      <w:r>
-        <w:rPr>
-          <w:rFonts w:ascii="Times New Roman" w:hAnsi="Times New Roman" w:cs="Times New Roman"/>
-          <w:i/>
-          <w:iCs/>
-          <w:sz w:val="44"/>
-          <w:szCs w:val="44"/>
-        </w:rPr>
-        <w:t>username</w:t>
-      </w:r>
-      <w:proofErr w:type="spellEnd"/>
-      <w:r>
-        <w:rPr>
-          <w:rFonts w:ascii="Times New Roman" w:hAnsi="Times New Roman" w:cs="Times New Roman"/>
-          <w:i/>
-          <w:iCs/>
-          <w:sz w:val="44"/>
-          <w:szCs w:val="44"/>
-        </w:rPr>
-        <w:t>);</w:t>
-      </w:r>
-      <w:r>
-        <w:rPr>
-          <w:rFonts w:ascii="Times New Roman" w:hAnsi="Times New Roman" w:cs="Times New Roman"/>
-          <w:i/>
-          <w:iCs/>
-          <w:sz w:val="44"/>
-          <w:szCs w:val="44"/>
-        </w:rPr>
         <w:br/>
         <w:t>}</w:t>
       </w:r>
@@ -4068,119 +3279,58 @@
           <w:sz w:val="52"/>
           <w:szCs w:val="52"/>
         </w:rPr>
-        <w:t>7. Link-</w:t>
-      </w:r>
-      <w:proofErr w:type="spellStart"/>
-      <w:r>
-        <w:rPr>
-          <w:rFonts w:ascii="Times New Roman" w:hAnsi="Times New Roman" w:cs="Times New Roman"/>
-          <w:b/>
-          <w:bCs/>
-          <w:sz w:val="52"/>
-          <w:szCs w:val="52"/>
-        </w:rPr>
-        <w:t>ul</w:t>
-      </w:r>
-      <w:proofErr w:type="spellEnd"/>
-      <w:r>
-        <w:rPr>
-          <w:rFonts w:ascii="Times New Roman" w:hAnsi="Times New Roman" w:cs="Times New Roman"/>
-          <w:b/>
-          <w:bCs/>
-          <w:sz w:val="52"/>
-          <w:szCs w:val="52"/>
-        </w:rPr>
-        <w:t xml:space="preserve"> către </w:t>
-      </w:r>
-      <w:proofErr w:type="spellStart"/>
-      <w:r>
-        <w:rPr>
-          <w:rFonts w:ascii="Times New Roman" w:hAnsi="Times New Roman" w:cs="Times New Roman"/>
-          <w:b/>
-          <w:bCs/>
-          <w:sz w:val="52"/>
-          <w:szCs w:val="52"/>
-        </w:rPr>
-        <w:t>repository-ul</w:t>
-      </w:r>
-      <w:proofErr w:type="spellEnd"/>
-      <w:r>
-        <w:rPr>
-          <w:rFonts w:ascii="Times New Roman" w:hAnsi="Times New Roman" w:cs="Times New Roman"/>
-          <w:b/>
-          <w:bCs/>
-          <w:sz w:val="52"/>
-          <w:szCs w:val="52"/>
+        <w:t>7. Link-ul către repository-ul GitHub</w:t>
+      </w:r>
+    </w:p>
+    <w:p>
+      <w:pPr>
+        <w:rPr>
+          <w:rFonts w:ascii="Times New Roman" w:hAnsi="Times New Roman" w:cs="Times New Roman"/>
+          <w:sz w:val="44"/>
+          <w:szCs w:val="44"/>
+        </w:rPr>
+      </w:pPr>
+      <w:r>
+        <w:rPr>
+          <w:rFonts w:ascii="Times New Roman" w:hAnsi="Times New Roman" w:cs="Times New Roman"/>
+          <w:sz w:val="44"/>
+          <w:szCs w:val="44"/>
+        </w:rPr>
+        <w:t>Link către proiectul GitHub unde se poate verifica codul sursă</w:t>
+      </w:r>
+      <w:r>
+        <w:rPr>
+          <w:rFonts w:ascii="Times New Roman" w:hAnsi="Times New Roman" w:cs="Times New Roman"/>
+          <w:sz w:val="44"/>
+          <w:szCs w:val="44"/>
         </w:rPr>
         <w:t xml:space="preserve"> </w:t>
       </w:r>
-      <w:proofErr w:type="spellStart"/>
-      <w:r>
-        <w:rPr>
-          <w:rFonts w:ascii="Times New Roman" w:hAnsi="Times New Roman" w:cs="Times New Roman"/>
-          <w:b/>
-          <w:bCs/>
-          <w:sz w:val="52"/>
-          <w:szCs w:val="52"/>
-        </w:rPr>
-        <w:t>GitHub</w:t>
-      </w:r>
-      <w:proofErr w:type="spellEnd"/>
-    </w:p>
-    <w:p>
-      <w:pPr>
-        <w:rPr>
-          <w:rFonts w:ascii="Times New Roman" w:hAnsi="Times New Roman" w:cs="Times New Roman"/>
-          <w:sz w:val="44"/>
-          <w:szCs w:val="44"/>
-        </w:rPr>
-      </w:pPr>
-      <w:r>
-        <w:rPr>
-          <w:rFonts w:ascii="Times New Roman" w:hAnsi="Times New Roman" w:cs="Times New Roman"/>
-          <w:sz w:val="44"/>
-          <w:szCs w:val="44"/>
-        </w:rPr>
-        <w:t xml:space="preserve">Link către proiectul </w:t>
-      </w:r>
-      <w:proofErr w:type="spellStart"/>
-      <w:r>
-        <w:rPr>
-          <w:rFonts w:ascii="Times New Roman" w:hAnsi="Times New Roman" w:cs="Times New Roman"/>
-          <w:sz w:val="44"/>
-          <w:szCs w:val="44"/>
-        </w:rPr>
-        <w:t>GitHub</w:t>
-      </w:r>
-      <w:proofErr w:type="spellEnd"/>
-      <w:r>
-        <w:rPr>
-          <w:rFonts w:ascii="Times New Roman" w:hAnsi="Times New Roman" w:cs="Times New Roman"/>
-          <w:sz w:val="44"/>
-          <w:szCs w:val="44"/>
-        </w:rPr>
-        <w:t xml:space="preserve"> unde se poate verifica codul sursă, </w:t>
-      </w:r>
-      <w:proofErr w:type="spellStart"/>
-      <w:r>
-        <w:rPr>
-          <w:rFonts w:ascii="Times New Roman" w:hAnsi="Times New Roman" w:cs="Times New Roman"/>
-          <w:sz w:val="44"/>
-          <w:szCs w:val="44"/>
-        </w:rPr>
-        <w:t>commit</w:t>
-      </w:r>
-      <w:proofErr w:type="spellEnd"/>
-      <w:r>
-        <w:rPr>
-          <w:rFonts w:ascii="Times New Roman" w:hAnsi="Times New Roman" w:cs="Times New Roman"/>
-          <w:sz w:val="44"/>
-          <w:szCs w:val="44"/>
-        </w:rPr>
-        <w:t xml:space="preserve">-urile și colaborarea: </w:t>
+      <w:r>
+        <w:rPr>
+          <w:rFonts w:ascii="Times New Roman" w:hAnsi="Times New Roman" w:cs="Times New Roman"/>
+          <w:sz w:val="44"/>
+          <w:szCs w:val="44"/>
+        </w:rPr>
+        <w:t>și</w:t>
+      </w:r>
+      <w:r>
+        <w:rPr>
+          <w:rFonts w:ascii="Times New Roman" w:hAnsi="Times New Roman" w:cs="Times New Roman"/>
+          <w:sz w:val="44"/>
+          <w:szCs w:val="44"/>
+        </w:rPr>
+        <w:t xml:space="preserve"> </w:t>
+      </w:r>
+      <w:r>
+        <w:rPr>
+          <w:rFonts w:ascii="Times New Roman" w:hAnsi="Times New Roman" w:cs="Times New Roman"/>
+          <w:sz w:val="44"/>
+          <w:szCs w:val="44"/>
+        </w:rPr>
+        <w:t xml:space="preserve">commit-urile: </w:t>
       </w:r>
       <w:hyperlink r:id="rId11" w:tgtFrame="_new" w:history="1">
-        <w:proofErr w:type="spellStart"/>
         <w:r>
           <w:rPr>
             <w:rStyle w:val="Hyperlink"/>
@@ -4188,9 +3338,8 @@
             <w:sz w:val="44"/>
             <w:szCs w:val="44"/>
           </w:rPr>
-          <w:t>GitHub</w:t>
+          <w:t>GitHub Repository</w:t>
         </w:r>
-        <w:proofErr w:type="spellEnd"/>
         <w:r>
           <w:rPr>
             <w:rStyle w:val="Hyperlink"/>
@@ -4200,7 +3349,6 @@
           </w:rPr>
           <w:t xml:space="preserve"> </w:t>
         </w:r>
-        <w:proofErr w:type="spellStart"/>
         <w:r>
           <w:rPr>
             <w:rStyle w:val="Hyperlink"/>
@@ -4208,29 +3356,8 @@
             <w:sz w:val="44"/>
             <w:szCs w:val="44"/>
           </w:rPr>
-          <w:t>Repository</w:t>
+          <w:t>- E-Biblio</w:t>
         </w:r>
-        <w:proofErr w:type="spellEnd"/>
-        <w:r>
-          <w:rPr>
-            <w:rStyle w:val="Hyperlink"/>
-            <w:rFonts w:ascii="Times New Roman" w:hAnsi="Times New Roman" w:cs="Times New Roman"/>
-            <w:sz w:val="44"/>
-            <w:szCs w:val="44"/>
-          </w:rPr>
-          <w:t xml:space="preserve"> - E-</w:t>
-        </w:r>
-        <w:proofErr w:type="spellStart"/>
-        <w:r>
-          <w:rPr>
-            <w:rStyle w:val="Hyperlink"/>
-            <w:rFonts w:ascii="Times New Roman" w:hAnsi="Times New Roman" w:cs="Times New Roman"/>
-            <w:sz w:val="44"/>
-            <w:szCs w:val="44"/>
-          </w:rPr>
-          <w:t>Biblio</w:t>
-        </w:r>
-        <w:proofErr w:type="spellEnd"/>
       </w:hyperlink>
     </w:p>
     <w:p>
@@ -4275,71 +3402,39 @@
           <w:szCs w:val="44"/>
         </w:rPr>
       </w:pPr>
-      <w:proofErr w:type="spellStart"/>
-      <w:r>
-        <w:rPr>
-          <w:rFonts w:ascii="Times New Roman" w:hAnsi="Times New Roman" w:cs="Times New Roman"/>
-          <w:b/>
-          <w:bCs/>
-          <w:sz w:val="44"/>
-          <w:szCs w:val="44"/>
-        </w:rPr>
-        <w:t>Frontend</w:t>
-      </w:r>
-      <w:proofErr w:type="spellEnd"/>
-      <w:r>
-        <w:rPr>
-          <w:rFonts w:ascii="Times New Roman" w:hAnsi="Times New Roman" w:cs="Times New Roman"/>
-          <w:b/>
-          <w:bCs/>
-          <w:sz w:val="44"/>
-          <w:szCs w:val="44"/>
-        </w:rPr>
-        <w:t>:</w:t>
-      </w:r>
-      <w:r>
-        <w:rPr>
-          <w:rFonts w:ascii="Times New Roman" w:hAnsi="Times New Roman" w:cs="Times New Roman"/>
-          <w:sz w:val="44"/>
-          <w:szCs w:val="44"/>
-        </w:rPr>
-        <w:t xml:space="preserve"> Directorul </w:t>
-      </w:r>
-      <w:proofErr w:type="spellStart"/>
-      <w:r>
-        <w:rPr>
-          <w:rFonts w:ascii="Times New Roman" w:hAnsi="Times New Roman" w:cs="Times New Roman"/>
-          <w:sz w:val="44"/>
-          <w:szCs w:val="44"/>
-        </w:rPr>
-        <w:t>src</w:t>
-      </w:r>
-      <w:proofErr w:type="spellEnd"/>
-      <w:r>
-        <w:rPr>
-          <w:rFonts w:ascii="Times New Roman" w:hAnsi="Times New Roman" w:cs="Times New Roman"/>
-          <w:sz w:val="44"/>
-          <w:szCs w:val="44"/>
-        </w:rPr>
-        <w:t xml:space="preserve"> conține componentele </w:t>
-      </w:r>
-      <w:proofErr w:type="spellStart"/>
-      <w:r>
-        <w:rPr>
-          <w:rFonts w:ascii="Times New Roman" w:hAnsi="Times New Roman" w:cs="Times New Roman"/>
-          <w:sz w:val="44"/>
-          <w:szCs w:val="44"/>
-        </w:rPr>
-        <w:t>React</w:t>
-      </w:r>
-      <w:proofErr w:type="spellEnd"/>
-      <w:r>
-        <w:rPr>
-          <w:rFonts w:ascii="Times New Roman" w:hAnsi="Times New Roman" w:cs="Times New Roman"/>
-          <w:sz w:val="44"/>
-          <w:szCs w:val="44"/>
-        </w:rPr>
-        <w:t xml:space="preserve"> corespunzătoare fiecărei funcționalități (e.g., EditeazaCarte.js, ImprumutaCarte.js).</w:t>
+      <w:r>
+        <w:rPr>
+          <w:rFonts w:ascii="Times New Roman" w:hAnsi="Times New Roman" w:cs="Times New Roman"/>
+          <w:b/>
+          <w:bCs/>
+          <w:sz w:val="44"/>
+          <w:szCs w:val="44"/>
+        </w:rPr>
+        <w:t>Frontend:</w:t>
+      </w:r>
+      <w:r>
+        <w:rPr>
+          <w:rFonts w:ascii="Times New Roman" w:hAnsi="Times New Roman" w:cs="Times New Roman"/>
+          <w:sz w:val="44"/>
+          <w:szCs w:val="44"/>
+        </w:rPr>
+        <w:t xml:space="preserve"> Directorul src conține componentele React corespunzătoare fiecărei funcționalități (</w:t>
+      </w:r>
+      <w:r>
+        <w:rPr>
+          <w:rFonts w:ascii="Times New Roman" w:hAnsi="Times New Roman" w:cs="Times New Roman"/>
+          <w:sz w:val="44"/>
+          <w:szCs w:val="44"/>
+        </w:rPr>
+        <w:t>ex.</w:t>
+      </w:r>
+      <w:r>
+        <w:rPr>
+          <w:rFonts w:ascii="Times New Roman" w:hAnsi="Times New Roman" w:cs="Times New Roman"/>
+          <w:sz w:val="44"/>
+          <w:szCs w:val="44"/>
+        </w:rPr>
+        <w:t xml:space="preserve"> EditeazaCarte.js, ImprumutaCarte.js).</w:t>
       </w:r>
     </w:p>
     <w:p>
@@ -4354,73 +3449,33 @@
           <w:szCs w:val="44"/>
         </w:rPr>
       </w:pPr>
-      <w:proofErr w:type="spellStart"/>
-      <w:r>
-        <w:rPr>
-          <w:rFonts w:ascii="Times New Roman" w:hAnsi="Times New Roman" w:cs="Times New Roman"/>
-          <w:b/>
-          <w:bCs/>
-          <w:sz w:val="44"/>
-          <w:szCs w:val="44"/>
-        </w:rPr>
-        <w:t>Backend</w:t>
-      </w:r>
-      <w:proofErr w:type="spellEnd"/>
-      <w:r>
-        <w:rPr>
-          <w:rFonts w:ascii="Times New Roman" w:hAnsi="Times New Roman" w:cs="Times New Roman"/>
-          <w:b/>
-          <w:bCs/>
-          <w:sz w:val="44"/>
-          <w:szCs w:val="44"/>
-        </w:rPr>
-        <w:t>:</w:t>
-      </w:r>
-      <w:r>
-        <w:rPr>
-          <w:rFonts w:ascii="Times New Roman" w:hAnsi="Times New Roman" w:cs="Times New Roman"/>
-          <w:sz w:val="44"/>
-          <w:szCs w:val="44"/>
-        </w:rPr>
-        <w:t xml:space="preserve"> Structurat pe pachete: controller, service, </w:t>
-      </w:r>
-      <w:proofErr w:type="spellStart"/>
-      <w:r>
-        <w:rPr>
-          <w:rFonts w:ascii="Times New Roman" w:hAnsi="Times New Roman" w:cs="Times New Roman"/>
-          <w:sz w:val="44"/>
-          <w:szCs w:val="44"/>
-        </w:rPr>
-        <w:t>repository</w:t>
-      </w:r>
-      <w:proofErr w:type="spellEnd"/>
-      <w:r>
-        <w:rPr>
-          <w:rFonts w:ascii="Times New Roman" w:hAnsi="Times New Roman" w:cs="Times New Roman"/>
-          <w:sz w:val="44"/>
-          <w:szCs w:val="44"/>
-        </w:rPr>
-        <w:t xml:space="preserve"> și model.</w:t>
-      </w:r>
-    </w:p>
-    <w:p>
-      <w:pPr>
-        <w:rPr>
-          <w:rFonts w:ascii="Times New Roman" w:hAnsi="Times New Roman" w:cs="Times New Roman"/>
-          <w:sz w:val="44"/>
-          <w:szCs w:val="44"/>
-        </w:rPr>
-      </w:pPr>
-      <w:r>
-        <w:rPr>
-          <w:rFonts w:ascii="Times New Roman" w:hAnsi="Times New Roman" w:cs="Times New Roman"/>
-          <w:sz w:val="44"/>
-          <w:szCs w:val="44"/>
-        </w:rPr>
-        <w:pict w14:anchorId="5F525BD4">
-          <v:rect id="_x0000_i1031" style="width:0;height:1.5pt" o:hralign="center" o:hrstd="t" o:hr="t" fillcolor="#a0a0a0" stroked="f"/>
-        </w:pict>
-      </w:r>
+      <w:r>
+        <w:rPr>
+          <w:rFonts w:ascii="Times New Roman" w:hAnsi="Times New Roman" w:cs="Times New Roman"/>
+          <w:b/>
+          <w:bCs/>
+          <w:sz w:val="44"/>
+          <w:szCs w:val="44"/>
+        </w:rPr>
+        <w:t>Backend:</w:t>
+      </w:r>
+      <w:r>
+        <w:rPr>
+          <w:rFonts w:ascii="Times New Roman" w:hAnsi="Times New Roman" w:cs="Times New Roman"/>
+          <w:sz w:val="44"/>
+          <w:szCs w:val="44"/>
+        </w:rPr>
+        <w:t xml:space="preserve"> Structurat pe pachete: controller, service, repository și model.</w:t>
+      </w:r>
+    </w:p>
+    <w:p>
+      <w:pPr>
+        <w:rPr>
+          <w:rFonts w:ascii="Times New Roman" w:hAnsi="Times New Roman" w:cs="Times New Roman"/>
+          <w:sz w:val="44"/>
+          <w:szCs w:val="44"/>
+        </w:rPr>
+      </w:pPr>
     </w:p>
     <w:p>
       <w:pPr>
@@ -4455,27 +3510,15 @@
           <w:szCs w:val="44"/>
         </w:rPr>
       </w:pPr>
-      <w:proofErr w:type="spellStart"/>
-      <w:r>
-        <w:rPr>
-          <w:rFonts w:ascii="Times New Roman" w:hAnsi="Times New Roman" w:cs="Times New Roman"/>
-          <w:b/>
-          <w:bCs/>
-          <w:sz w:val="44"/>
-          <w:szCs w:val="44"/>
-        </w:rPr>
-        <w:t>Frontend</w:t>
-      </w:r>
-      <w:proofErr w:type="spellEnd"/>
-      <w:r>
-        <w:rPr>
-          <w:rFonts w:ascii="Times New Roman" w:hAnsi="Times New Roman" w:cs="Times New Roman"/>
-          <w:b/>
-          <w:bCs/>
-          <w:sz w:val="44"/>
-          <w:szCs w:val="44"/>
-        </w:rPr>
-        <w:t>:</w:t>
+      <w:r>
+        <w:rPr>
+          <w:rFonts w:ascii="Times New Roman" w:hAnsi="Times New Roman" w:cs="Times New Roman"/>
+          <w:b/>
+          <w:bCs/>
+          <w:sz w:val="44"/>
+          <w:szCs w:val="44"/>
+        </w:rPr>
+        <w:t>Frontend:</w:t>
       </w:r>
     </w:p>
     <w:p>
@@ -4511,27 +3554,15 @@
           <w:szCs w:val="44"/>
         </w:rPr>
       </w:pPr>
-      <w:proofErr w:type="spellStart"/>
-      <w:r>
-        <w:rPr>
-          <w:rFonts w:ascii="Times New Roman" w:hAnsi="Times New Roman" w:cs="Times New Roman"/>
-          <w:b/>
-          <w:bCs/>
-          <w:sz w:val="44"/>
-          <w:szCs w:val="44"/>
-        </w:rPr>
-        <w:t>Backend</w:t>
-      </w:r>
-      <w:proofErr w:type="spellEnd"/>
-      <w:r>
-        <w:rPr>
-          <w:rFonts w:ascii="Times New Roman" w:hAnsi="Times New Roman" w:cs="Times New Roman"/>
-          <w:b/>
-          <w:bCs/>
-          <w:sz w:val="44"/>
-          <w:szCs w:val="44"/>
-        </w:rPr>
-        <w:t>:</w:t>
+      <w:r>
+        <w:rPr>
+          <w:rFonts w:ascii="Times New Roman" w:hAnsi="Times New Roman" w:cs="Times New Roman"/>
+          <w:b/>
+          <w:bCs/>
+          <w:sz w:val="44"/>
+          <w:szCs w:val="44"/>
+        </w:rPr>
+        <w:t>Backend:</w:t>
       </w:r>
     </w:p>
     <w:p>
@@ -4552,43 +3583,7 @@
           <w:sz w:val="44"/>
           <w:szCs w:val="44"/>
         </w:rPr>
-        <w:t xml:space="preserve">Testarea </w:t>
-      </w:r>
-      <w:proofErr w:type="spellStart"/>
-      <w:r>
-        <w:rPr>
-          <w:rFonts w:ascii="Times New Roman" w:hAnsi="Times New Roman" w:cs="Times New Roman"/>
-          <w:sz w:val="44"/>
-          <w:szCs w:val="44"/>
-        </w:rPr>
-        <w:t>endpoint</w:t>
-      </w:r>
-      <w:proofErr w:type="spellEnd"/>
-      <w:r>
-        <w:rPr>
-          <w:rFonts w:ascii="Times New Roman" w:hAnsi="Times New Roman" w:cs="Times New Roman"/>
-          <w:sz w:val="44"/>
-          <w:szCs w:val="44"/>
-        </w:rPr>
-        <w:t xml:space="preserve">-urilor API folosind </w:t>
-      </w:r>
-      <w:proofErr w:type="spellStart"/>
-      <w:r>
-        <w:rPr>
-          <w:rFonts w:ascii="Times New Roman" w:hAnsi="Times New Roman" w:cs="Times New Roman"/>
-          <w:sz w:val="44"/>
-          <w:szCs w:val="44"/>
-        </w:rPr>
-        <w:t>Postman</w:t>
-      </w:r>
-      <w:proofErr w:type="spellEnd"/>
-      <w:r>
-        <w:rPr>
-          <w:rFonts w:ascii="Times New Roman" w:hAnsi="Times New Roman" w:cs="Times New Roman"/>
-          <w:sz w:val="44"/>
-          <w:szCs w:val="44"/>
-        </w:rPr>
-        <w:t>.</w:t>
+        <w:t>Testarea endpoint-urilor API folosind Postman.</w:t>
       </w:r>
     </w:p>
     <w:p>
@@ -4640,61 +3635,7 @@
           <w:sz w:val="44"/>
           <w:szCs w:val="44"/>
         </w:rPr>
-        <w:t xml:space="preserve"> /</w:t>
-      </w:r>
-      <w:proofErr w:type="spellStart"/>
-      <w:r>
-        <w:rPr>
-          <w:rFonts w:ascii="Times New Roman" w:hAnsi="Times New Roman" w:cs="Times New Roman"/>
-          <w:sz w:val="44"/>
-          <w:szCs w:val="44"/>
-        </w:rPr>
-        <w:t>api</w:t>
-      </w:r>
-      <w:proofErr w:type="spellEnd"/>
-      <w:r>
-        <w:rPr>
-          <w:rFonts w:ascii="Times New Roman" w:hAnsi="Times New Roman" w:cs="Times New Roman"/>
-          <w:sz w:val="44"/>
-          <w:szCs w:val="44"/>
-        </w:rPr>
-        <w:t>/</w:t>
-      </w:r>
-      <w:proofErr w:type="spellStart"/>
-      <w:r>
-        <w:rPr>
-          <w:rFonts w:ascii="Times New Roman" w:hAnsi="Times New Roman" w:cs="Times New Roman"/>
-          <w:sz w:val="44"/>
-          <w:szCs w:val="44"/>
-        </w:rPr>
-        <w:t>carti</w:t>
-      </w:r>
-      <w:proofErr w:type="spellEnd"/>
-      <w:r>
-        <w:rPr>
-          <w:rFonts w:ascii="Times New Roman" w:hAnsi="Times New Roman" w:cs="Times New Roman"/>
-          <w:sz w:val="44"/>
-          <w:szCs w:val="44"/>
-        </w:rPr>
-        <w:t>/</w:t>
-      </w:r>
-      <w:proofErr w:type="spellStart"/>
-      <w:r>
-        <w:rPr>
-          <w:rFonts w:ascii="Times New Roman" w:hAnsi="Times New Roman" w:cs="Times New Roman"/>
-          <w:sz w:val="44"/>
-          <w:szCs w:val="44"/>
-        </w:rPr>
-        <w:t>cautare?titlu</w:t>
-      </w:r>
-      <w:proofErr w:type="spellEnd"/>
-      <w:r>
-        <w:rPr>
-          <w:rFonts w:ascii="Times New Roman" w:hAnsi="Times New Roman" w:cs="Times New Roman"/>
-          <w:sz w:val="44"/>
-          <w:szCs w:val="44"/>
-        </w:rPr>
-        <w:t>=Test.</w:t>
+        <w:t xml:space="preserve"> /api/carti/cautare?titlu=Test.</w:t>
       </w:r>
     </w:p>
     <w:p>
@@ -4726,97 +3667,7 @@
           <w:sz w:val="44"/>
           <w:szCs w:val="44"/>
         </w:rPr>
-        <w:t xml:space="preserve"> /</w:t>
-      </w:r>
-      <w:proofErr w:type="spellStart"/>
-      <w:r>
-        <w:rPr>
-          <w:rFonts w:ascii="Times New Roman" w:hAnsi="Times New Roman" w:cs="Times New Roman"/>
-          <w:sz w:val="44"/>
-          <w:szCs w:val="44"/>
-        </w:rPr>
-        <w:t>api</w:t>
-      </w:r>
-      <w:proofErr w:type="spellEnd"/>
-      <w:r>
-        <w:rPr>
-          <w:rFonts w:ascii="Times New Roman" w:hAnsi="Times New Roman" w:cs="Times New Roman"/>
-          <w:sz w:val="44"/>
-          <w:szCs w:val="44"/>
-        </w:rPr>
-        <w:t>/</w:t>
-      </w:r>
-      <w:proofErr w:type="spellStart"/>
-      <w:r>
-        <w:rPr>
-          <w:rFonts w:ascii="Times New Roman" w:hAnsi="Times New Roman" w:cs="Times New Roman"/>
-          <w:sz w:val="44"/>
-          <w:szCs w:val="44"/>
-        </w:rPr>
-        <w:t>imprumuturi</w:t>
-      </w:r>
-      <w:proofErr w:type="spellEnd"/>
-      <w:r>
-        <w:rPr>
-          <w:rFonts w:ascii="Times New Roman" w:hAnsi="Times New Roman" w:cs="Times New Roman"/>
-          <w:sz w:val="44"/>
-          <w:szCs w:val="44"/>
-        </w:rPr>
-        <w:t>/</w:t>
-      </w:r>
-      <w:proofErr w:type="spellStart"/>
-      <w:r>
-        <w:rPr>
-          <w:rFonts w:ascii="Times New Roman" w:hAnsi="Times New Roman" w:cs="Times New Roman"/>
-          <w:sz w:val="44"/>
-          <w:szCs w:val="44"/>
-        </w:rPr>
-        <w:t>creeaza</w:t>
-      </w:r>
-      <w:proofErr w:type="spellEnd"/>
-      <w:r>
-        <w:rPr>
-          <w:rFonts w:ascii="Times New Roman" w:hAnsi="Times New Roman" w:cs="Times New Roman"/>
-          <w:sz w:val="44"/>
-          <w:szCs w:val="44"/>
-        </w:rPr>
-        <w:t>/{</w:t>
-      </w:r>
-      <w:proofErr w:type="spellStart"/>
-      <w:r>
-        <w:rPr>
-          <w:rFonts w:ascii="Times New Roman" w:hAnsi="Times New Roman" w:cs="Times New Roman"/>
-          <w:sz w:val="44"/>
-          <w:szCs w:val="44"/>
-        </w:rPr>
-        <w:t>userId</w:t>
-      </w:r>
-      <w:proofErr w:type="spellEnd"/>
-      <w:r>
-        <w:rPr>
-          <w:rFonts w:ascii="Times New Roman" w:hAnsi="Times New Roman" w:cs="Times New Roman"/>
-          <w:sz w:val="44"/>
-          <w:szCs w:val="44"/>
-        </w:rPr>
-        <w:t>}/{</w:t>
-      </w:r>
-      <w:proofErr w:type="spellStart"/>
-      <w:r>
-        <w:rPr>
-          <w:rFonts w:ascii="Times New Roman" w:hAnsi="Times New Roman" w:cs="Times New Roman"/>
-          <w:sz w:val="44"/>
-          <w:szCs w:val="44"/>
-        </w:rPr>
-        <w:t>carteId</w:t>
-      </w:r>
-      <w:proofErr w:type="spellEnd"/>
-      <w:r>
-        <w:rPr>
-          <w:rFonts w:ascii="Times New Roman" w:hAnsi="Times New Roman" w:cs="Times New Roman"/>
-          <w:sz w:val="44"/>
-          <w:szCs w:val="44"/>
-        </w:rPr>
-        <w:t>}</w:t>
+        <w:t xml:space="preserve"> /api/imprumuturi/creeaza/{userId}/{carteId}</w:t>
       </w:r>
     </w:p>
     <w:p>
@@ -4835,6 +3686,376 @@
         </w:rPr>
         <w:t xml:space="preserve"> </w:t>
       </w:r>
+    </w:p>
+    <w:p>
+      <w:pPr>
+        <w:rPr>
+          <w:rFonts w:ascii="Times New Roman" w:hAnsi="Times New Roman" w:cs="Times New Roman"/>
+          <w:b/>
+          <w:bCs/>
+          <w:sz w:val="52"/>
+          <w:szCs w:val="52"/>
+        </w:rPr>
+      </w:pPr>
+      <w:r>
+        <w:rPr>
+          <w:rFonts w:ascii="Times New Roman" w:hAnsi="Times New Roman" w:cs="Times New Roman"/>
+          <w:b/>
+          <w:bCs/>
+          <w:sz w:val="52"/>
+          <w:szCs w:val="52"/>
+        </w:rPr>
+        <w:t>10</w:t>
+      </w:r>
+      <w:r>
+        <w:rPr>
+          <w:rFonts w:ascii="Times New Roman" w:hAnsi="Times New Roman" w:cs="Times New Roman"/>
+          <w:b/>
+          <w:bCs/>
+          <w:sz w:val="52"/>
+          <w:szCs w:val="52"/>
+        </w:rPr>
+        <w:t>. Concluzie și perspective viitoare</w:t>
+      </w:r>
+    </w:p>
+    <w:p>
+      <w:pPr>
+        <w:rPr>
+          <w:rFonts w:ascii="Times New Roman" w:hAnsi="Times New Roman" w:cs="Times New Roman"/>
+          <w:b/>
+          <w:bCs/>
+          <w:i/>
+          <w:iCs/>
+          <w:sz w:val="48"/>
+          <w:szCs w:val="48"/>
+        </w:rPr>
+      </w:pPr>
+      <w:r>
+        <w:rPr>
+          <w:rFonts w:ascii="Times New Roman" w:hAnsi="Times New Roman" w:cs="Times New Roman"/>
+          <w:b/>
+          <w:bCs/>
+          <w:i/>
+          <w:iCs/>
+          <w:sz w:val="48"/>
+          <w:szCs w:val="48"/>
+        </w:rPr>
+        <w:t>Concluzie</w:t>
+      </w:r>
+    </w:p>
+    <w:p>
+      <w:pPr>
+        <w:ind w:firstLine="708"/>
+        <w:rPr>
+          <w:rFonts w:ascii="Times New Roman" w:hAnsi="Times New Roman" w:cs="Times New Roman"/>
+          <w:sz w:val="44"/>
+          <w:szCs w:val="44"/>
+        </w:rPr>
+      </w:pPr>
+      <w:r>
+        <w:rPr>
+          <w:rFonts w:ascii="Times New Roman" w:hAnsi="Times New Roman" w:cs="Times New Roman"/>
+          <w:sz w:val="44"/>
+          <w:szCs w:val="44"/>
+        </w:rPr>
+        <w:t xml:space="preserve">Proiectul </w:t>
+      </w:r>
+      <w:r>
+        <w:rPr>
+          <w:rFonts w:ascii="Times New Roman" w:hAnsi="Times New Roman" w:cs="Times New Roman"/>
+          <w:b/>
+          <w:bCs/>
+          <w:sz w:val="44"/>
+          <w:szCs w:val="44"/>
+        </w:rPr>
+        <w:t>E-Biblio</w:t>
+      </w:r>
+      <w:r>
+        <w:rPr>
+          <w:rFonts w:ascii="Times New Roman" w:hAnsi="Times New Roman" w:cs="Times New Roman"/>
+          <w:sz w:val="44"/>
+          <w:szCs w:val="44"/>
+        </w:rPr>
+        <w:t xml:space="preserve"> reprezintă o soluție practică și modernă pentru gestionarea bibliotecilor, facilitând procesele de împrumut, rezervare și administrare a cărților. Prin integrarea unui design intuitiv și a unor funcționalități eficiente, platforma asigură o experiență facilă atât pentru utilizatori, cât și pentru administratori.</w:t>
+      </w:r>
+    </w:p>
+    <w:p>
+      <w:pPr>
+        <w:rPr>
+          <w:rFonts w:ascii="Times New Roman" w:hAnsi="Times New Roman" w:cs="Times New Roman"/>
+          <w:sz w:val="44"/>
+          <w:szCs w:val="44"/>
+        </w:rPr>
+      </w:pPr>
+      <w:r>
+        <w:rPr>
+          <w:rFonts w:ascii="Times New Roman" w:hAnsi="Times New Roman" w:cs="Times New Roman"/>
+          <w:sz w:val="44"/>
+          <w:szCs w:val="44"/>
+        </w:rPr>
+        <w:t xml:space="preserve">În cadrul acestui proiect, am utilizat tehnologii moderne precum </w:t>
+      </w:r>
+      <w:r>
+        <w:rPr>
+          <w:rFonts w:ascii="Times New Roman" w:hAnsi="Times New Roman" w:cs="Times New Roman"/>
+          <w:b/>
+          <w:bCs/>
+          <w:sz w:val="44"/>
+          <w:szCs w:val="44"/>
+        </w:rPr>
+        <w:t>Spring Boot</w:t>
+      </w:r>
+      <w:r>
+        <w:rPr>
+          <w:rFonts w:ascii="Times New Roman" w:hAnsi="Times New Roman" w:cs="Times New Roman"/>
+          <w:sz w:val="44"/>
+          <w:szCs w:val="44"/>
+        </w:rPr>
+        <w:t xml:space="preserve">, </w:t>
+      </w:r>
+      <w:r>
+        <w:rPr>
+          <w:rFonts w:ascii="Times New Roman" w:hAnsi="Times New Roman" w:cs="Times New Roman"/>
+          <w:b/>
+          <w:bCs/>
+          <w:sz w:val="44"/>
+          <w:szCs w:val="44"/>
+        </w:rPr>
+        <w:t>React</w:t>
+      </w:r>
+      <w:r>
+        <w:rPr>
+          <w:rFonts w:ascii="Times New Roman" w:hAnsi="Times New Roman" w:cs="Times New Roman"/>
+          <w:sz w:val="44"/>
+          <w:szCs w:val="44"/>
+        </w:rPr>
+        <w:t xml:space="preserve">, și </w:t>
+      </w:r>
+      <w:r>
+        <w:rPr>
+          <w:rFonts w:ascii="Times New Roman" w:hAnsi="Times New Roman" w:cs="Times New Roman"/>
+          <w:b/>
+          <w:bCs/>
+          <w:sz w:val="44"/>
+          <w:szCs w:val="44"/>
+        </w:rPr>
+        <w:t>MySQL</w:t>
+      </w:r>
+      <w:r>
+        <w:rPr>
+          <w:rFonts w:ascii="Times New Roman" w:hAnsi="Times New Roman" w:cs="Times New Roman"/>
+          <w:sz w:val="44"/>
+          <w:szCs w:val="44"/>
+        </w:rPr>
+        <w:t>, oferind o infrastructură scalabilă și robustă. Documentația prezentă detaliază principalele funcționalități, diagrama de arhitectură și pașii necesari pentru implementarea și utilizarea platformei.</w:t>
+      </w:r>
+    </w:p>
+    <w:p>
+      <w:pPr>
+        <w:rPr>
+          <w:rFonts w:ascii="Times New Roman" w:hAnsi="Times New Roman" w:cs="Times New Roman"/>
+          <w:b/>
+          <w:bCs/>
+          <w:i/>
+          <w:iCs/>
+          <w:sz w:val="48"/>
+          <w:szCs w:val="48"/>
+        </w:rPr>
+      </w:pPr>
+      <w:r>
+        <w:rPr>
+          <w:rFonts w:ascii="Times New Roman" w:hAnsi="Times New Roman" w:cs="Times New Roman"/>
+          <w:b/>
+          <w:bCs/>
+          <w:i/>
+          <w:iCs/>
+          <w:sz w:val="48"/>
+          <w:szCs w:val="48"/>
+        </w:rPr>
+        <w:t>Perspective viitoare</w:t>
+      </w:r>
+    </w:p>
+    <w:p>
+      <w:pPr>
+        <w:rPr>
+          <w:rFonts w:ascii="Times New Roman" w:hAnsi="Times New Roman" w:cs="Times New Roman"/>
+          <w:sz w:val="44"/>
+          <w:szCs w:val="44"/>
+        </w:rPr>
+      </w:pPr>
+      <w:r>
+        <w:rPr>
+          <w:rFonts w:ascii="Times New Roman" w:hAnsi="Times New Roman" w:cs="Times New Roman"/>
+          <w:sz w:val="44"/>
+          <w:szCs w:val="44"/>
+        </w:rPr>
+        <w:t>Deși proiectul este complet funcțional, există oportunități de extindere a platformei, incluzând:</w:t>
+      </w:r>
+    </w:p>
+    <w:p>
+      <w:pPr>
+        <w:numPr>
+          <w:ilvl w:val="0"/>
+          <w:numId w:val="12"/>
+        </w:numPr>
+        <w:rPr>
+          <w:rFonts w:ascii="Times New Roman" w:hAnsi="Times New Roman" w:cs="Times New Roman"/>
+          <w:sz w:val="44"/>
+          <w:szCs w:val="44"/>
+        </w:rPr>
+      </w:pPr>
+      <w:r>
+        <w:rPr>
+          <w:rFonts w:ascii="Times New Roman" w:hAnsi="Times New Roman" w:cs="Times New Roman"/>
+          <w:b/>
+          <w:bCs/>
+          <w:sz w:val="44"/>
+          <w:szCs w:val="44"/>
+        </w:rPr>
+        <w:t>Notificări automate:</w:t>
+      </w:r>
+      <w:r>
+        <w:rPr>
+          <w:rFonts w:ascii="Times New Roman" w:hAnsi="Times New Roman" w:cs="Times New Roman"/>
+          <w:sz w:val="44"/>
+          <w:szCs w:val="44"/>
+        </w:rPr>
+        <w:t xml:space="preserve"> Alerte pentru utilizatori despre expirarea rezervărilor sau a împrumuturilor.</w:t>
+      </w:r>
+    </w:p>
+    <w:p>
+      <w:pPr>
+        <w:numPr>
+          <w:ilvl w:val="0"/>
+          <w:numId w:val="12"/>
+        </w:numPr>
+        <w:rPr>
+          <w:rFonts w:ascii="Times New Roman" w:hAnsi="Times New Roman" w:cs="Times New Roman"/>
+          <w:sz w:val="44"/>
+          <w:szCs w:val="44"/>
+        </w:rPr>
+      </w:pPr>
+      <w:r>
+        <w:rPr>
+          <w:rFonts w:ascii="Times New Roman" w:hAnsi="Times New Roman" w:cs="Times New Roman"/>
+          <w:b/>
+          <w:bCs/>
+          <w:sz w:val="44"/>
+          <w:szCs w:val="44"/>
+        </w:rPr>
+        <w:lastRenderedPageBreak/>
+        <w:t>Generare de rapoarte:</w:t>
+      </w:r>
+      <w:r>
+        <w:rPr>
+          <w:rFonts w:ascii="Times New Roman" w:hAnsi="Times New Roman" w:cs="Times New Roman"/>
+          <w:sz w:val="44"/>
+          <w:szCs w:val="44"/>
+        </w:rPr>
+        <w:t xml:space="preserve"> Statistici privind cele mai populare cărți sau utilizatori activi.</w:t>
+      </w:r>
+    </w:p>
+    <w:p>
+      <w:pPr>
+        <w:numPr>
+          <w:ilvl w:val="0"/>
+          <w:numId w:val="12"/>
+        </w:numPr>
+        <w:rPr>
+          <w:rFonts w:ascii="Times New Roman" w:hAnsi="Times New Roman" w:cs="Times New Roman"/>
+          <w:sz w:val="44"/>
+          <w:szCs w:val="44"/>
+        </w:rPr>
+      </w:pPr>
+      <w:r>
+        <w:rPr>
+          <w:rFonts w:ascii="Times New Roman" w:hAnsi="Times New Roman" w:cs="Times New Roman"/>
+          <w:b/>
+          <w:bCs/>
+          <w:sz w:val="44"/>
+          <w:szCs w:val="44"/>
+        </w:rPr>
+        <w:t>Integrare cu alte servicii:</w:t>
+      </w:r>
+      <w:r>
+        <w:rPr>
+          <w:rFonts w:ascii="Times New Roman" w:hAnsi="Times New Roman" w:cs="Times New Roman"/>
+          <w:sz w:val="44"/>
+          <w:szCs w:val="44"/>
+        </w:rPr>
+        <w:t xml:space="preserve"> Posibilitatea de a conecta platforma cu baze de date online pentru adăugarea automată a informațiilor despre cărți.</w:t>
+      </w:r>
+    </w:p>
+    <w:p>
+      <w:pPr>
+        <w:numPr>
+          <w:ilvl w:val="0"/>
+          <w:numId w:val="12"/>
+        </w:numPr>
+        <w:rPr>
+          <w:rFonts w:ascii="Times New Roman" w:hAnsi="Times New Roman" w:cs="Times New Roman"/>
+          <w:sz w:val="44"/>
+          <w:szCs w:val="44"/>
+        </w:rPr>
+      </w:pPr>
+      <w:r>
+        <w:rPr>
+          <w:rFonts w:ascii="Times New Roman" w:hAnsi="Times New Roman" w:cs="Times New Roman"/>
+          <w:b/>
+          <w:bCs/>
+          <w:sz w:val="44"/>
+          <w:szCs w:val="44"/>
+        </w:rPr>
+        <w:t>Securitate îmbunătățită:</w:t>
+      </w:r>
+      <w:r>
+        <w:rPr>
+          <w:rFonts w:ascii="Times New Roman" w:hAnsi="Times New Roman" w:cs="Times New Roman"/>
+          <w:sz w:val="44"/>
+          <w:szCs w:val="44"/>
+        </w:rPr>
+        <w:t xml:space="preserve"> Autentificare pe mai multe niveluri (de exemplu, autentificare cu doi factori).</w:t>
+      </w:r>
+    </w:p>
+    <w:p>
+      <w:pPr>
+        <w:numPr>
+          <w:ilvl w:val="0"/>
+          <w:numId w:val="12"/>
+        </w:numPr>
+        <w:rPr>
+          <w:rFonts w:ascii="Times New Roman" w:hAnsi="Times New Roman" w:cs="Times New Roman"/>
+          <w:sz w:val="44"/>
+          <w:szCs w:val="44"/>
+        </w:rPr>
+      </w:pPr>
+      <w:r>
+        <w:rPr>
+          <w:rFonts w:ascii="Times New Roman" w:hAnsi="Times New Roman" w:cs="Times New Roman"/>
+          <w:b/>
+          <w:bCs/>
+          <w:sz w:val="44"/>
+          <w:szCs w:val="44"/>
+        </w:rPr>
+        <w:t>Design responsiv:</w:t>
+      </w:r>
+      <w:r>
+        <w:rPr>
+          <w:rFonts w:ascii="Times New Roman" w:hAnsi="Times New Roman" w:cs="Times New Roman"/>
+          <w:sz w:val="44"/>
+          <w:szCs w:val="44"/>
+        </w:rPr>
+        <w:t xml:space="preserve"> Optimizarea platformei pentru dispozitive mobile.</w:t>
+      </w:r>
+    </w:p>
+    <w:p>
+      <w:pPr>
+        <w:rPr>
+          <w:rFonts w:ascii="Times New Roman" w:hAnsi="Times New Roman" w:cs="Times New Roman"/>
+          <w:sz w:val="44"/>
+          <w:szCs w:val="44"/>
+        </w:rPr>
+      </w:pPr>
     </w:p>
     <w:sectPr>
       <w:pgSz w:w="11906" w:h="16838"/>
@@ -6295,6 +5516,155 @@
       <w:pPr>
         <w:ind w:left="6480" w:hanging="180"/>
       </w:pPr>
+    </w:lvl>
+  </w:abstractNum>
+  <w:abstractNum w:abstractNumId="11" w15:restartNumberingAfterBreak="0">
+    <w:nsid w:val="6F590B9C"/>
+    <w:multiLevelType w:val="multilevel"/>
+    <w:tmpl w:val="40F0B69C"/>
+    <w:lvl w:ilvl="0">
+      <w:start w:val="1"/>
+      <w:numFmt w:val="bullet"/>
+      <w:lvlText w:val=""/>
+      <w:lvlJc w:val="left"/>
+      <w:pPr>
+        <w:tabs>
+          <w:tab w:val="num" w:pos="720"/>
+        </w:tabs>
+        <w:ind w:left="720" w:hanging="360"/>
+      </w:pPr>
+      <w:rPr>
+        <w:rFonts w:ascii="Symbol" w:hAnsi="Symbol" w:hint="default"/>
+        <w:sz w:val="20"/>
+      </w:rPr>
+    </w:lvl>
+    <w:lvl w:ilvl="1" w:tentative="1">
+      <w:start w:val="1"/>
+      <w:numFmt w:val="bullet"/>
+      <w:lvlText w:val="o"/>
+      <w:lvlJc w:val="left"/>
+      <w:pPr>
+        <w:tabs>
+          <w:tab w:val="num" w:pos="1440"/>
+        </w:tabs>
+        <w:ind w:left="1440" w:hanging="360"/>
+      </w:pPr>
+      <w:rPr>
+        <w:rFonts w:ascii="Courier New" w:hAnsi="Courier New" w:hint="default"/>
+        <w:sz w:val="20"/>
+      </w:rPr>
+    </w:lvl>
+    <w:lvl w:ilvl="2" w:tentative="1">
+      <w:start w:val="1"/>
+      <w:numFmt w:val="bullet"/>
+      <w:lvlText w:val=""/>
+      <w:lvlJc w:val="left"/>
+      <w:pPr>
+        <w:tabs>
+          <w:tab w:val="num" w:pos="2160"/>
+        </w:tabs>
+        <w:ind w:left="2160" w:hanging="360"/>
+      </w:pPr>
+      <w:rPr>
+        <w:rFonts w:ascii="Wingdings" w:hAnsi="Wingdings" w:hint="default"/>
+        <w:sz w:val="20"/>
+      </w:rPr>
+    </w:lvl>
+    <w:lvl w:ilvl="3" w:tentative="1">
+      <w:start w:val="1"/>
+      <w:numFmt w:val="bullet"/>
+      <w:lvlText w:val=""/>
+      <w:lvlJc w:val="left"/>
+      <w:pPr>
+        <w:tabs>
+          <w:tab w:val="num" w:pos="2880"/>
+        </w:tabs>
+        <w:ind w:left="2880" w:hanging="360"/>
+      </w:pPr>
+      <w:rPr>
+        <w:rFonts w:ascii="Wingdings" w:hAnsi="Wingdings" w:hint="default"/>
+        <w:sz w:val="20"/>
+      </w:rPr>
+    </w:lvl>
+    <w:lvl w:ilvl="4" w:tentative="1">
+      <w:start w:val="1"/>
+      <w:numFmt w:val="bullet"/>
+      <w:lvlText w:val=""/>
+      <w:lvlJc w:val="left"/>
+      <w:pPr>
+        <w:tabs>
+          <w:tab w:val="num" w:pos="3600"/>
+        </w:tabs>
+        <w:ind w:left="3600" w:hanging="360"/>
+      </w:pPr>
+      <w:rPr>
+        <w:rFonts w:ascii="Wingdings" w:hAnsi="Wingdings" w:hint="default"/>
+        <w:sz w:val="20"/>
+      </w:rPr>
+    </w:lvl>
+    <w:lvl w:ilvl="5" w:tentative="1">
+      <w:start w:val="1"/>
+      <w:numFmt w:val="bullet"/>
+      <w:lvlText w:val=""/>
+      <w:lvlJc w:val="left"/>
+      <w:pPr>
+        <w:tabs>
+          <w:tab w:val="num" w:pos="4320"/>
+        </w:tabs>
+        <w:ind w:left="4320" w:hanging="360"/>
+      </w:pPr>
+      <w:rPr>
+        <w:rFonts w:ascii="Wingdings" w:hAnsi="Wingdings" w:hint="default"/>
+        <w:sz w:val="20"/>
+      </w:rPr>
+    </w:lvl>
+    <w:lvl w:ilvl="6" w:tentative="1">
+      <w:start w:val="1"/>
+      <w:numFmt w:val="bullet"/>
+      <w:lvlText w:val=""/>
+      <w:lvlJc w:val="left"/>
+      <w:pPr>
+        <w:tabs>
+          <w:tab w:val="num" w:pos="5040"/>
+        </w:tabs>
+        <w:ind w:left="5040" w:hanging="360"/>
+      </w:pPr>
+      <w:rPr>
+        <w:rFonts w:ascii="Wingdings" w:hAnsi="Wingdings" w:hint="default"/>
+        <w:sz w:val="20"/>
+      </w:rPr>
+    </w:lvl>
+    <w:lvl w:ilvl="7" w:tentative="1">
+      <w:start w:val="1"/>
+      <w:numFmt w:val="bullet"/>
+      <w:lvlText w:val=""/>
+      <w:lvlJc w:val="left"/>
+      <w:pPr>
+        <w:tabs>
+          <w:tab w:val="num" w:pos="5760"/>
+        </w:tabs>
+        <w:ind w:left="5760" w:hanging="360"/>
+      </w:pPr>
+      <w:rPr>
+        <w:rFonts w:ascii="Wingdings" w:hAnsi="Wingdings" w:hint="default"/>
+        <w:sz w:val="20"/>
+      </w:rPr>
+    </w:lvl>
+    <w:lvl w:ilvl="8" w:tentative="1">
+      <w:start w:val="1"/>
+      <w:numFmt w:val="bullet"/>
+      <w:lvlText w:val=""/>
+      <w:lvlJc w:val="left"/>
+      <w:pPr>
+        <w:tabs>
+          <w:tab w:val="num" w:pos="6480"/>
+        </w:tabs>
+        <w:ind w:left="6480" w:hanging="360"/>
+      </w:pPr>
+      <w:rPr>
+        <w:rFonts w:ascii="Wingdings" w:hAnsi="Wingdings" w:hint="default"/>
+        <w:sz w:val="20"/>
+      </w:rPr>
     </w:lvl>
   </w:abstractNum>
   <w:num w:numId="1" w16cid:durableId="1658804978">
@@ -6329,6 +5699,9 @@
   </w:num>
   <w:num w:numId="11" w16cid:durableId="1442725291">
     <w:abstractNumId w:val="6"/>
+  </w:num>
+  <w:num w:numId="12" w16cid:durableId="444082875">
+    <w:abstractNumId w:val="11"/>
   </w:num>
 </w:numbering>
 </file>
@@ -6761,7 +6134,6 @@
     <w:next w:val="Normal"/>
     <w:link w:val="Titlu2Caracter"/>
     <w:uiPriority w:val="9"/>
-    <w:semiHidden/>
     <w:unhideWhenUsed/>
     <w:qFormat/>
     <w:rsid w:val="003907AB"/>
@@ -6784,7 +6156,6 @@
     <w:next w:val="Normal"/>
     <w:link w:val="Titlu3Caracter"/>
     <w:uiPriority w:val="9"/>
-    <w:semiHidden/>
     <w:unhideWhenUsed/>
     <w:qFormat/>
     <w:rsid w:val="003907AB"/>
@@ -6975,7 +6346,6 @@
     <w:basedOn w:val="Fontdeparagrafimplicit"/>
     <w:link w:val="Titlu2"/>
     <w:uiPriority w:val="9"/>
-    <w:semiHidden/>
     <w:rsid w:val="003907AB"/>
     <w:rPr>
       <w:rFonts w:asciiTheme="majorHAnsi" w:eastAsiaTheme="majorEastAsia" w:hAnsiTheme="majorHAnsi" w:cstheme="majorBidi"/>
@@ -6989,7 +6359,6 @@
     <w:basedOn w:val="Fontdeparagrafimplicit"/>
     <w:link w:val="Titlu3"/>
     <w:uiPriority w:val="9"/>
-    <w:semiHidden/>
     <w:rsid w:val="003907AB"/>
     <w:rPr>
       <w:rFonts w:eastAsiaTheme="majorEastAsia" w:cstheme="majorBidi"/>

</xml_diff>